<commit_message>
Add party info to mediation memos and clarify generation sources
</commit_message>
<xml_diff>
--- a/templates/mediation_template.docx
+++ b/templates/mediation_template.docx
@@ -13,18 +13,6 @@
           <w:szCs w:val="24"/>
         </w:rPr>
       </w:pPr>
-      <w:bookmarkStart w:id="0" w:name="_Hlk109381455"/>
-      <w:bookmarkEnd w:id="0"/>
-      <w:r>
-        <w:rPr>
-          <w:rFonts w:ascii="Times" w:eastAsia="Calibri" w:hAnsi="Times"/>
-          <w:b/>
-          <w:bCs/>
-          <w:sz w:val="24"/>
-          <w:szCs w:val="24"/>
-        </w:rPr>
-        <w:t xml:space="preserve">IN THE </w:t>
-      </w:r>
       <w:r>
         <w:rPr>
           <w:rFonts w:ascii="Times" w:eastAsia="Calibri" w:hAnsi="Times"/>
@@ -41,38 +29,6 @@
         <w:jc w:val="center"/>
         <w:rPr>
           <w:rFonts w:ascii="Times" w:eastAsia="Calibri" w:hAnsi="Times"/>
-          <w:b/>
-          <w:bCs/>
-          <w:sz w:val="24"/>
-          <w:szCs w:val="24"/>
-        </w:rPr>
-      </w:pPr>
-      <w:r>
-        <w:rPr>
-          <w:rFonts w:ascii="Times" w:eastAsia="Calibri" w:hAnsi="Times"/>
-          <w:b/>
-          <w:bCs/>
-          <w:sz w:val="24"/>
-          <w:szCs w:val="24"/>
-        </w:rPr>
-        <w:t xml:space="preserve">STATE OF </w:t>
-      </w:r>
-      <w:r>
-        <w:rPr>
-          <w:rFonts w:ascii="Times" w:eastAsia="Calibri" w:hAnsi="Times"/>
-          <w:b/>
-          <w:bCs/>
-          <w:sz w:val="24"/>
-          <w:szCs w:val="24"/>
-        </w:rPr>
-        <w:t>{{Court}}</w:t>
-      </w:r>
-    </w:p>
-    <w:p>
-      <w:pPr>
-        <w:jc w:val="center"/>
-        <w:rPr>
-          <w:rFonts w:ascii="Times" w:eastAsia="Calibri" w:hAnsi="Times"/>
           <w:sz w:val="24"/>
           <w:szCs w:val="24"/>
         </w:rPr>
@@ -418,23 +374,33 @@
           <w:szCs w:val="24"/>
         </w:rPr>
         <w:tab/>
-        <w:t xml:space="preserve">No.: </w:t>
-      </w:r>
-      <w:r>
-        <w:rPr>
-          <w:rFonts w:ascii="Times" w:eastAsia="Calibri" w:hAnsi="Times"/>
-          <w:sz w:val="24"/>
-          <w:szCs w:val="24"/>
-        </w:rPr>
-        <w:t>Case Number</w:t>
-      </w:r>
-      <w:r>
-        <w:rPr>
-          <w:rFonts w:ascii="Times" w:eastAsia="Calibri" w:hAnsi="Times"/>
-          <w:sz w:val="24"/>
-          <w:szCs w:val="24"/>
-        </w:rPr>
-        <w:tab/>
+        <w:t>No</w:t>
+      </w:r>
+      <w:proofErr w:type="gramStart"/>
+      <w:r>
+        <w:rPr>
+          <w:rFonts w:ascii="Times" w:eastAsia="Calibri" w:hAnsi="Times"/>
+          <w:sz w:val="24"/>
+          <w:szCs w:val="24"/>
+        </w:rPr>
+        <w:t xml:space="preserve">.: </w:t>
+      </w:r>
+      <w:r>
+        <w:rPr>
+          <w:rFonts w:ascii="Times" w:eastAsia="Calibri" w:hAnsi="Times"/>
+          <w:sz w:val="24"/>
+          <w:szCs w:val="24"/>
+        </w:rPr>
+        <w:t>{{</w:t>
+      </w:r>
+      <w:proofErr w:type="gramEnd"/>
+      <w:r>
+        <w:rPr>
+          <w:rFonts w:ascii="Times" w:eastAsia="Calibri" w:hAnsi="Times"/>
+          <w:sz w:val="24"/>
+          <w:szCs w:val="24"/>
+        </w:rPr>
+        <w:t>Case Number}}</w:t>
       </w:r>
       <w:r>
         <w:rPr>
@@ -595,7 +561,15 @@
           <w:sz w:val="24"/>
           <w:szCs w:val="24"/>
         </w:rPr>
-        <w:t>{{Defendant1}}</w:t>
+        <w:t>{{Parties}}</w:t>
+      </w:r>
+      <w:r>
+        <w:rPr>
+          <w:rFonts w:ascii="Times" w:eastAsia="Calibri" w:hAnsi="Times"/>
+          <w:sz w:val="24"/>
+          <w:szCs w:val="24"/>
+        </w:rPr>
+        <w:tab/>
       </w:r>
       <w:r>
         <w:rPr>
@@ -664,59 +638,49 @@
           <w:sz w:val="24"/>
           <w:szCs w:val="24"/>
         </w:rPr>
-        <w:t xml:space="preserve">And </w:t>
-      </w:r>
-      <w:r>
-        <w:rPr>
-          <w:rFonts w:ascii="Times" w:eastAsia="Calibri" w:hAnsi="Times"/>
-          <w:sz w:val="24"/>
-          <w:szCs w:val="24"/>
-        </w:rPr>
-        <w:t>{{Defendant2}}</w:t>
-      </w:r>
-      <w:r>
-        <w:rPr>
-          <w:rFonts w:ascii="Times" w:eastAsia="Calibri" w:hAnsi="Times"/>
-          <w:sz w:val="24"/>
-          <w:szCs w:val="24"/>
-        </w:rPr>
-        <w:tab/>
-      </w:r>
-      <w:r>
-        <w:rPr>
-          <w:rFonts w:ascii="Times" w:eastAsia="Calibri" w:hAnsi="Times"/>
-          <w:sz w:val="24"/>
-          <w:szCs w:val="24"/>
-        </w:rPr>
-        <w:tab/>
-      </w:r>
-      <w:r>
-        <w:rPr>
-          <w:rFonts w:ascii="Times" w:eastAsia="Calibri" w:hAnsi="Times"/>
-          <w:sz w:val="24"/>
-          <w:szCs w:val="24"/>
-        </w:rPr>
-        <w:tab/>
-      </w:r>
-      <w:r>
-        <w:rPr>
-          <w:rFonts w:ascii="Times" w:eastAsia="Calibri" w:hAnsi="Times"/>
-          <w:sz w:val="24"/>
-          <w:szCs w:val="24"/>
-        </w:rPr>
-        <w:tab/>
-        <w:t xml:space="preserve"> </w:t>
-      </w:r>
-      <w:proofErr w:type="gramStart"/>
-      <w:r>
-        <w:rPr>
-          <w:rFonts w:ascii="Times" w:eastAsia="Calibri" w:hAnsi="Times"/>
-          <w:sz w:val="24"/>
-          <w:szCs w:val="24"/>
-        </w:rPr>
-        <w:t xml:space="preserve">  )</w:t>
-      </w:r>
-      <w:proofErr w:type="gramEnd"/>
+        <w:tab/>
+      </w:r>
+      <w:r>
+        <w:rPr>
+          <w:rFonts w:ascii="Times" w:eastAsia="Calibri" w:hAnsi="Times"/>
+          <w:sz w:val="24"/>
+          <w:szCs w:val="24"/>
+        </w:rPr>
+        <w:tab/>
+      </w:r>
+      <w:r>
+        <w:rPr>
+          <w:rFonts w:ascii="Times" w:eastAsia="Calibri" w:hAnsi="Times"/>
+          <w:sz w:val="24"/>
+          <w:szCs w:val="24"/>
+        </w:rPr>
+        <w:tab/>
+      </w:r>
+      <w:r>
+        <w:rPr>
+          <w:rFonts w:ascii="Times" w:eastAsia="Calibri" w:hAnsi="Times"/>
+          <w:sz w:val="24"/>
+          <w:szCs w:val="24"/>
+        </w:rPr>
+        <w:tab/>
+      </w:r>
+      <w:r>
+        <w:rPr>
+          <w:rFonts w:ascii="Times" w:eastAsia="Calibri" w:hAnsi="Times"/>
+          <w:sz w:val="24"/>
+          <w:szCs w:val="24"/>
+        </w:rPr>
+        <w:tab/>
+      </w:r>
+      <w:r>
+        <w:rPr>
+          <w:rFonts w:ascii="Times" w:eastAsia="Calibri" w:hAnsi="Times"/>
+          <w:sz w:val="24"/>
+          <w:szCs w:val="24"/>
+        </w:rPr>
+        <w:tab/>
+        <w:t xml:space="preserve">   )</w:t>
+      </w:r>
     </w:p>
     <w:p>
       <w:pPr>
@@ -1044,10 +1008,187 @@
           <w:sz w:val="24"/>
           <w:szCs w:val="24"/>
         </w:rPr>
-        <w:t>Plaintiff Statement</w:t>
-      </w:r>
-      <w:r>
-        <w:rPr>
+        <w:t>Plaintiff Statement}}</w:t>
+      </w:r>
+    </w:p>
+    <w:p>
+      <w:pPr>
+        <w:spacing w:line="480" w:lineRule="auto"/>
+        <w:rPr>
+          <w:b/>
+          <w:bCs/>
+          <w:sz w:val="24"/>
+          <w:szCs w:val="24"/>
+        </w:rPr>
+      </w:pPr>
+      <w:proofErr w:type="gramStart"/>
+      <w:r>
+        <w:rPr>
+          <w:b/>
+          <w:bCs/>
+          <w:sz w:val="24"/>
+          <w:szCs w:val="24"/>
+        </w:rPr>
+        <w:t xml:space="preserve">Defendant, </w:t>
+      </w:r>
+      <w:r>
+        <w:rPr>
+          <w:b/>
+          <w:bCs/>
+          <w:sz w:val="24"/>
+          <w:szCs w:val="24"/>
+        </w:rPr>
+        <w:t>{{</w:t>
+      </w:r>
+      <w:proofErr w:type="gramEnd"/>
+      <w:r>
+        <w:rPr>
+          <w:b/>
+          <w:bCs/>
+          <w:sz w:val="24"/>
+          <w:szCs w:val="24"/>
+        </w:rPr>
+        <w:t>Defendant1}}</w:t>
+      </w:r>
+    </w:p>
+    <w:p>
+      <w:pPr>
+        <w:spacing w:line="480" w:lineRule="auto"/>
+        <w:rPr>
+          <w:sz w:val="24"/>
+          <w:szCs w:val="24"/>
+        </w:rPr>
+      </w:pPr>
+      <w:r>
+        <w:rPr>
+          <w:sz w:val="24"/>
+          <w:szCs w:val="24"/>
+        </w:rPr>
+        <w:t>{{</w:t>
+      </w:r>
+      <w:r>
+        <w:rPr>
+          <w:sz w:val="24"/>
+          <w:szCs w:val="24"/>
+        </w:rPr>
+        <w:t>Defendant1 Statement}}</w:t>
+      </w:r>
+    </w:p>
+    <w:p>
+      <w:pPr>
+        <w:spacing w:line="480" w:lineRule="auto"/>
+        <w:rPr>
+          <w:b/>
+          <w:bCs/>
+          <w:sz w:val="24"/>
+          <w:szCs w:val="24"/>
+        </w:rPr>
+      </w:pPr>
+      <w:proofErr w:type="gramStart"/>
+      <w:r>
+        <w:rPr>
+          <w:b/>
+          <w:bCs/>
+          <w:sz w:val="24"/>
+          <w:szCs w:val="24"/>
+        </w:rPr>
+        <w:t xml:space="preserve">Defendant, </w:t>
+      </w:r>
+      <w:r>
+        <w:rPr>
+          <w:b/>
+          <w:bCs/>
+          <w:sz w:val="24"/>
+          <w:szCs w:val="24"/>
+        </w:rPr>
+        <w:t>{{</w:t>
+      </w:r>
+      <w:proofErr w:type="gramEnd"/>
+      <w:r>
+        <w:rPr>
+          <w:b/>
+          <w:bCs/>
+          <w:sz w:val="24"/>
+          <w:szCs w:val="24"/>
+        </w:rPr>
+        <w:t>Defendant2}}</w:t>
+      </w:r>
+    </w:p>
+    <w:p>
+      <w:pPr>
+        <w:spacing w:line="480" w:lineRule="auto"/>
+        <w:rPr>
+          <w:sz w:val="24"/>
+          <w:szCs w:val="24"/>
+        </w:rPr>
+      </w:pPr>
+      <w:r>
+        <w:rPr>
+          <w:sz w:val="24"/>
+          <w:szCs w:val="24"/>
+        </w:rPr>
+        <w:t>{{</w:t>
+      </w:r>
+      <w:r>
+        <w:rPr>
+          <w:sz w:val="24"/>
+          <w:szCs w:val="24"/>
+        </w:rPr>
+        <w:t>Defendant2 Statement}}</w:t>
+      </w:r>
+    </w:p>
+    <w:p>
+      <w:pPr>
+        <w:spacing w:line="480" w:lineRule="auto"/>
+        <w:rPr>
+          <w:b/>
+          <w:bCs/>
+          <w:sz w:val="24"/>
+          <w:szCs w:val="24"/>
+        </w:rPr>
+      </w:pPr>
+      <w:proofErr w:type="gramStart"/>
+      <w:r>
+        <w:rPr>
+          <w:b/>
+          <w:bCs/>
+          <w:sz w:val="24"/>
+          <w:szCs w:val="24"/>
+        </w:rPr>
+        <w:t xml:space="preserve">Defendant, </w:t>
+      </w:r>
+      <w:r>
+        <w:rPr>
+          <w:b/>
+          <w:bCs/>
+          <w:sz w:val="24"/>
+          <w:szCs w:val="24"/>
+        </w:rPr>
+        <w:t>{{</w:t>
+      </w:r>
+      <w:proofErr w:type="gramEnd"/>
+      <w:r>
+        <w:rPr>
+          <w:b/>
+          <w:bCs/>
+          <w:sz w:val="24"/>
+          <w:szCs w:val="24"/>
+        </w:rPr>
+        <w:t>Defendant</w:t>
+      </w:r>
+      <w:r>
+        <w:rPr>
+          <w:b/>
+          <w:bCs/>
+          <w:sz w:val="24"/>
+          <w:szCs w:val="24"/>
+        </w:rPr>
+        <w:t>3</w:t>
+      </w:r>
+      <w:r>
+        <w:rPr>
+          <w:b/>
+          <w:bCs/>
           <w:sz w:val="24"/>
           <w:szCs w:val="24"/>
         </w:rPr>
@@ -1058,6 +1199,43 @@
       <w:pPr>
         <w:spacing w:line="480" w:lineRule="auto"/>
         <w:rPr>
+          <w:sz w:val="24"/>
+          <w:szCs w:val="24"/>
+        </w:rPr>
+      </w:pPr>
+      <w:r>
+        <w:rPr>
+          <w:sz w:val="24"/>
+          <w:szCs w:val="24"/>
+        </w:rPr>
+        <w:t>{{</w:t>
+      </w:r>
+      <w:r>
+        <w:rPr>
+          <w:sz w:val="24"/>
+          <w:szCs w:val="24"/>
+        </w:rPr>
+        <w:t>Defendant</w:t>
+      </w:r>
+      <w:r>
+        <w:rPr>
+          <w:sz w:val="24"/>
+          <w:szCs w:val="24"/>
+        </w:rPr>
+        <w:t>3</w:t>
+      </w:r>
+      <w:r>
+        <w:rPr>
+          <w:sz w:val="24"/>
+          <w:szCs w:val="24"/>
+        </w:rPr>
+        <w:t xml:space="preserve"> Statement}}</w:t>
+      </w:r>
+    </w:p>
+    <w:p>
+      <w:pPr>
+        <w:spacing w:line="480" w:lineRule="auto"/>
+        <w:rPr>
           <w:b/>
           <w:bCs/>
           <w:sz w:val="24"/>
@@ -1091,7 +1269,25 @@
           <w:sz w:val="24"/>
           <w:szCs w:val="24"/>
         </w:rPr>
-        <w:t>Defendant1}}</w:t>
+        <w:t>Defendant</w:t>
+      </w:r>
+      <w:r>
+        <w:rPr>
+          <w:b/>
+          <w:bCs/>
+          <w:sz w:val="24"/>
+          <w:szCs w:val="24"/>
+        </w:rPr>
+        <w:t>4</w:t>
+      </w:r>
+      <w:r>
+        <w:rPr>
+          <w:b/>
+          <w:bCs/>
+          <w:sz w:val="24"/>
+          <w:szCs w:val="24"/>
+        </w:rPr>
+        <w:t>}}</w:t>
       </w:r>
     </w:p>
     <w:p>
@@ -1114,7 +1310,14 @@
           <w:sz w:val="24"/>
           <w:szCs w:val="24"/>
         </w:rPr>
-        <w:t>Defendant1</w:t>
+        <w:t>Defendant</w:t>
+      </w:r>
+      <w:r>
+        <w:rPr>
+          <w:sz w:val="24"/>
+          <w:szCs w:val="24"/>
+        </w:rPr>
+        <w:t>4</w:t>
       </w:r>
       <w:r>
         <w:rPr>
@@ -1161,7 +1364,25 @@
           <w:sz w:val="24"/>
           <w:szCs w:val="24"/>
         </w:rPr>
-        <w:t>Defendant2}}</w:t>
+        <w:t>Defendant</w:t>
+      </w:r>
+      <w:r>
+        <w:rPr>
+          <w:b/>
+          <w:bCs/>
+          <w:sz w:val="24"/>
+          <w:szCs w:val="24"/>
+        </w:rPr>
+        <w:t>5</w:t>
+      </w:r>
+      <w:r>
+        <w:rPr>
+          <w:b/>
+          <w:bCs/>
+          <w:sz w:val="24"/>
+          <w:szCs w:val="24"/>
+        </w:rPr>
+        <w:t>}}</w:t>
       </w:r>
     </w:p>
     <w:p>
@@ -1191,7 +1412,198 @@
           <w:sz w:val="24"/>
           <w:szCs w:val="24"/>
         </w:rPr>
-        <w:t>2</w:t>
+        <w:t>5</w:t>
+      </w:r>
+      <w:r>
+        <w:rPr>
+          <w:sz w:val="24"/>
+          <w:szCs w:val="24"/>
+        </w:rPr>
+        <w:t xml:space="preserve"> Statement}}</w:t>
+      </w:r>
+    </w:p>
+    <w:p>
+      <w:pPr>
+        <w:spacing w:line="480" w:lineRule="auto"/>
+        <w:rPr>
+          <w:b/>
+          <w:bCs/>
+          <w:sz w:val="24"/>
+          <w:szCs w:val="24"/>
+        </w:rPr>
+      </w:pPr>
+      <w:proofErr w:type="gramStart"/>
+      <w:r>
+        <w:rPr>
+          <w:b/>
+          <w:bCs/>
+          <w:sz w:val="24"/>
+          <w:szCs w:val="24"/>
+        </w:rPr>
+        <w:lastRenderedPageBreak/>
+        <w:t xml:space="preserve">Defendant, </w:t>
+      </w:r>
+      <w:r>
+        <w:rPr>
+          <w:b/>
+          <w:bCs/>
+          <w:sz w:val="24"/>
+          <w:szCs w:val="24"/>
+        </w:rPr>
+        <w:t>{{</w:t>
+      </w:r>
+      <w:proofErr w:type="gramEnd"/>
+      <w:r>
+        <w:rPr>
+          <w:b/>
+          <w:bCs/>
+          <w:sz w:val="24"/>
+          <w:szCs w:val="24"/>
+        </w:rPr>
+        <w:t>Defendant</w:t>
+      </w:r>
+      <w:r>
+        <w:rPr>
+          <w:b/>
+          <w:bCs/>
+          <w:sz w:val="24"/>
+          <w:szCs w:val="24"/>
+        </w:rPr>
+        <w:t>6</w:t>
+      </w:r>
+      <w:r>
+        <w:rPr>
+          <w:b/>
+          <w:bCs/>
+          <w:sz w:val="24"/>
+          <w:szCs w:val="24"/>
+        </w:rPr>
+        <w:t>}}</w:t>
+      </w:r>
+    </w:p>
+    <w:p>
+      <w:pPr>
+        <w:spacing w:line="480" w:lineRule="auto"/>
+        <w:rPr>
+          <w:sz w:val="24"/>
+          <w:szCs w:val="24"/>
+        </w:rPr>
+      </w:pPr>
+      <w:r>
+        <w:rPr>
+          <w:sz w:val="24"/>
+          <w:szCs w:val="24"/>
+        </w:rPr>
+        <w:t>{{</w:t>
+      </w:r>
+      <w:r>
+        <w:rPr>
+          <w:sz w:val="24"/>
+          <w:szCs w:val="24"/>
+        </w:rPr>
+        <w:t>Defendant</w:t>
+      </w:r>
+      <w:r>
+        <w:rPr>
+          <w:sz w:val="24"/>
+          <w:szCs w:val="24"/>
+        </w:rPr>
+        <w:t>6</w:t>
+      </w:r>
+      <w:r>
+        <w:rPr>
+          <w:sz w:val="24"/>
+          <w:szCs w:val="24"/>
+        </w:rPr>
+        <w:t xml:space="preserve"> Statement}}</w:t>
+      </w:r>
+    </w:p>
+    <w:p>
+      <w:pPr>
+        <w:spacing w:line="480" w:lineRule="auto"/>
+        <w:rPr>
+          <w:b/>
+          <w:bCs/>
+          <w:sz w:val="24"/>
+          <w:szCs w:val="24"/>
+        </w:rPr>
+      </w:pPr>
+      <w:proofErr w:type="gramStart"/>
+      <w:r>
+        <w:rPr>
+          <w:b/>
+          <w:bCs/>
+          <w:sz w:val="24"/>
+          <w:szCs w:val="24"/>
+        </w:rPr>
+        <w:t xml:space="preserve">Defendant, </w:t>
+      </w:r>
+      <w:r>
+        <w:rPr>
+          <w:b/>
+          <w:bCs/>
+          <w:sz w:val="24"/>
+          <w:szCs w:val="24"/>
+        </w:rPr>
+        <w:t>{{</w:t>
+      </w:r>
+      <w:proofErr w:type="gramEnd"/>
+      <w:r>
+        <w:rPr>
+          <w:b/>
+          <w:bCs/>
+          <w:sz w:val="24"/>
+          <w:szCs w:val="24"/>
+        </w:rPr>
+        <w:t>Defendant</w:t>
+      </w:r>
+      <w:r>
+        <w:rPr>
+          <w:b/>
+          <w:bCs/>
+          <w:sz w:val="24"/>
+          <w:szCs w:val="24"/>
+        </w:rPr>
+        <w:t>7</w:t>
+      </w:r>
+      <w:r>
+        <w:rPr>
+          <w:b/>
+          <w:bCs/>
+          <w:sz w:val="24"/>
+          <w:szCs w:val="24"/>
+        </w:rPr>
+        <w:t>}}</w:t>
+      </w:r>
+    </w:p>
+    <w:p>
+      <w:pPr>
+        <w:spacing w:line="480" w:lineRule="auto"/>
+        <w:rPr>
+          <w:sz w:val="24"/>
+          <w:szCs w:val="24"/>
+        </w:rPr>
+      </w:pPr>
+      <w:r>
+        <w:rPr>
+          <w:sz w:val="24"/>
+          <w:szCs w:val="24"/>
+        </w:rPr>
+        <w:t>{{</w:t>
+      </w:r>
+      <w:r>
+        <w:rPr>
+          <w:sz w:val="24"/>
+          <w:szCs w:val="24"/>
+        </w:rPr>
+        <w:t>Defendant</w:t>
+      </w:r>
+      <w:r>
+        <w:rPr>
+          <w:sz w:val="24"/>
+          <w:szCs w:val="24"/>
+        </w:rPr>
+        <w:t>7</w:t>
       </w:r>
       <w:r>
         <w:rPr>
@@ -1369,7 +1781,7 @@
           <w:u w:val="single"/>
         </w:rPr>
       </w:pPr>
-      <w:bookmarkStart w:id="1" w:name="_Hlk202341131"/>
+      <w:bookmarkStart w:id="0" w:name="_Hlk202341131"/>
       <w:r>
         <w:rPr>
           <w:sz w:val="24"/>
@@ -1392,7 +1804,7 @@
         <w:t>}}</w:t>
       </w:r>
     </w:p>
-    <w:bookmarkEnd w:id="1"/>
+    <w:bookmarkEnd w:id="0"/>
     <w:p>
       <w:pPr>
         <w:pStyle w:val="ListParagraph"/>
@@ -1417,7 +1829,6 @@
           <w:szCs w:val="24"/>
           <w:u w:val="single"/>
         </w:rPr>
-        <w:lastRenderedPageBreak/>
         <w:t>ADDITIONAL HARMS AND LOSSES</w:t>
       </w:r>
     </w:p>

</xml_diff>

<commit_message>
Add mediation memo generator with full GPT-4 support and UI integration
</commit_message>
<xml_diff>
--- a/templates/mediation_template.docx
+++ b/templates/mediation_template.docx
@@ -985,7 +985,25 @@
           <w:sz w:val="24"/>
           <w:szCs w:val="24"/>
         </w:rPr>
-        <w:t>Plaintiff}}</w:t>
+        <w:t>Plaintiff</w:t>
+      </w:r>
+      <w:r>
+        <w:rPr>
+          <w:b/>
+          <w:bCs/>
+          <w:sz w:val="24"/>
+          <w:szCs w:val="24"/>
+        </w:rPr>
+        <w:t>1</w:t>
+      </w:r>
+      <w:r>
+        <w:rPr>
+          <w:b/>
+          <w:bCs/>
+          <w:sz w:val="24"/>
+          <w:szCs w:val="24"/>
+        </w:rPr>
+        <w:t>}}</w:t>
       </w:r>
     </w:p>
     <w:p>
@@ -1008,7 +1026,21 @@
           <w:sz w:val="24"/>
           <w:szCs w:val="24"/>
         </w:rPr>
-        <w:t>Plaintiff Statement}}</w:t>
+        <w:t>Plaintiff</w:t>
+      </w:r>
+      <w:r>
+        <w:rPr>
+          <w:sz w:val="24"/>
+          <w:szCs w:val="24"/>
+        </w:rPr>
+        <w:t xml:space="preserve">1 </w:t>
+      </w:r>
+      <w:r>
+        <w:rPr>
+          <w:sz w:val="24"/>
+          <w:szCs w:val="24"/>
+        </w:rPr>
+        <w:t>Statement}}</w:t>
       </w:r>
     </w:p>
     <w:p>
@@ -1029,6 +1061,196 @@
           <w:sz w:val="24"/>
           <w:szCs w:val="24"/>
         </w:rPr>
+        <w:t xml:space="preserve">Plaintiff, </w:t>
+      </w:r>
+      <w:r>
+        <w:rPr>
+          <w:b/>
+          <w:bCs/>
+          <w:sz w:val="24"/>
+          <w:szCs w:val="24"/>
+        </w:rPr>
+        <w:t>{{</w:t>
+      </w:r>
+      <w:proofErr w:type="gramEnd"/>
+      <w:r>
+        <w:rPr>
+          <w:b/>
+          <w:bCs/>
+          <w:sz w:val="24"/>
+          <w:szCs w:val="24"/>
+        </w:rPr>
+        <w:t>Plaintiff</w:t>
+      </w:r>
+      <w:r>
+        <w:rPr>
+          <w:b/>
+          <w:bCs/>
+          <w:sz w:val="24"/>
+          <w:szCs w:val="24"/>
+        </w:rPr>
+        <w:t>2</w:t>
+      </w:r>
+      <w:r>
+        <w:rPr>
+          <w:b/>
+          <w:bCs/>
+          <w:sz w:val="24"/>
+          <w:szCs w:val="24"/>
+        </w:rPr>
+        <w:t>}}</w:t>
+      </w:r>
+    </w:p>
+    <w:p>
+      <w:pPr>
+        <w:spacing w:line="480" w:lineRule="auto"/>
+        <w:rPr>
+          <w:sz w:val="24"/>
+          <w:szCs w:val="24"/>
+        </w:rPr>
+      </w:pPr>
+      <w:r>
+        <w:rPr>
+          <w:sz w:val="24"/>
+          <w:szCs w:val="24"/>
+        </w:rPr>
+        <w:t>{{</w:t>
+      </w:r>
+      <w:r>
+        <w:rPr>
+          <w:sz w:val="24"/>
+          <w:szCs w:val="24"/>
+        </w:rPr>
+        <w:t>Plaintiff</w:t>
+      </w:r>
+      <w:r>
+        <w:rPr>
+          <w:sz w:val="24"/>
+          <w:szCs w:val="24"/>
+        </w:rPr>
+        <w:t xml:space="preserve">2 </w:t>
+      </w:r>
+      <w:r>
+        <w:rPr>
+          <w:sz w:val="24"/>
+          <w:szCs w:val="24"/>
+        </w:rPr>
+        <w:t>Statement}}</w:t>
+      </w:r>
+    </w:p>
+    <w:p>
+      <w:pPr>
+        <w:spacing w:line="480" w:lineRule="auto"/>
+        <w:rPr>
+          <w:b/>
+          <w:bCs/>
+          <w:sz w:val="24"/>
+          <w:szCs w:val="24"/>
+        </w:rPr>
+      </w:pPr>
+      <w:proofErr w:type="gramStart"/>
+      <w:r>
+        <w:rPr>
+          <w:b/>
+          <w:bCs/>
+          <w:sz w:val="24"/>
+          <w:szCs w:val="24"/>
+        </w:rPr>
+        <w:t xml:space="preserve">Plaintiff, </w:t>
+      </w:r>
+      <w:r>
+        <w:rPr>
+          <w:b/>
+          <w:bCs/>
+          <w:sz w:val="24"/>
+          <w:szCs w:val="24"/>
+        </w:rPr>
+        <w:t>{{</w:t>
+      </w:r>
+      <w:proofErr w:type="gramEnd"/>
+      <w:r>
+        <w:rPr>
+          <w:b/>
+          <w:bCs/>
+          <w:sz w:val="24"/>
+          <w:szCs w:val="24"/>
+        </w:rPr>
+        <w:t>Plaintiff</w:t>
+      </w:r>
+      <w:r>
+        <w:rPr>
+          <w:b/>
+          <w:bCs/>
+          <w:sz w:val="24"/>
+          <w:szCs w:val="24"/>
+        </w:rPr>
+        <w:t>3</w:t>
+      </w:r>
+      <w:r>
+        <w:rPr>
+          <w:b/>
+          <w:bCs/>
+          <w:sz w:val="24"/>
+          <w:szCs w:val="24"/>
+        </w:rPr>
+        <w:t>}}</w:t>
+      </w:r>
+    </w:p>
+    <w:p>
+      <w:pPr>
+        <w:spacing w:line="480" w:lineRule="auto"/>
+        <w:rPr>
+          <w:sz w:val="24"/>
+          <w:szCs w:val="24"/>
+        </w:rPr>
+      </w:pPr>
+      <w:r>
+        <w:rPr>
+          <w:sz w:val="24"/>
+          <w:szCs w:val="24"/>
+        </w:rPr>
+        <w:t>{{</w:t>
+      </w:r>
+      <w:r>
+        <w:rPr>
+          <w:sz w:val="24"/>
+          <w:szCs w:val="24"/>
+        </w:rPr>
+        <w:t>Plaintiff</w:t>
+      </w:r>
+      <w:r>
+        <w:rPr>
+          <w:sz w:val="24"/>
+          <w:szCs w:val="24"/>
+        </w:rPr>
+        <w:t>3</w:t>
+      </w:r>
+      <w:r>
+        <w:rPr>
+          <w:sz w:val="24"/>
+          <w:szCs w:val="24"/>
+        </w:rPr>
+        <w:t xml:space="preserve"> Statement}}</w:t>
+      </w:r>
+    </w:p>
+    <w:p>
+      <w:pPr>
+        <w:spacing w:line="480" w:lineRule="auto"/>
+        <w:rPr>
+          <w:b/>
+          <w:bCs/>
+          <w:sz w:val="24"/>
+          <w:szCs w:val="24"/>
+        </w:rPr>
+      </w:pPr>
+      <w:proofErr w:type="gramStart"/>
+      <w:r>
+        <w:rPr>
+          <w:b/>
+          <w:bCs/>
+          <w:sz w:val="24"/>
+          <w:szCs w:val="24"/>
+        </w:rPr>
         <w:t xml:space="preserve">Defendant, </w:t>
       </w:r>
       <w:r>
@@ -1174,25 +1396,7 @@
           <w:sz w:val="24"/>
           <w:szCs w:val="24"/>
         </w:rPr>
-        <w:t>Defendant</w:t>
-      </w:r>
-      <w:r>
-        <w:rPr>
-          <w:b/>
-          <w:bCs/>
-          <w:sz w:val="24"/>
-          <w:szCs w:val="24"/>
-        </w:rPr>
-        <w:t>3</w:t>
-      </w:r>
-      <w:r>
-        <w:rPr>
-          <w:b/>
-          <w:bCs/>
-          <w:sz w:val="24"/>
-          <w:szCs w:val="24"/>
-        </w:rPr>
-        <w:t>}}</w:t>
+        <w:t>Defendant3}}</w:t>
       </w:r>
     </w:p>
     <w:p>
@@ -1215,211 +1419,7 @@
           <w:sz w:val="24"/>
           <w:szCs w:val="24"/>
         </w:rPr>
-        <w:t>Defendant</w:t>
-      </w:r>
-      <w:r>
-        <w:rPr>
-          <w:sz w:val="24"/>
-          <w:szCs w:val="24"/>
-        </w:rPr>
-        <w:t>3</w:t>
-      </w:r>
-      <w:r>
-        <w:rPr>
-          <w:sz w:val="24"/>
-          <w:szCs w:val="24"/>
-        </w:rPr>
-        <w:t xml:space="preserve"> Statement}}</w:t>
-      </w:r>
-    </w:p>
-    <w:p>
-      <w:pPr>
-        <w:spacing w:line="480" w:lineRule="auto"/>
-        <w:rPr>
-          <w:b/>
-          <w:bCs/>
-          <w:sz w:val="24"/>
-          <w:szCs w:val="24"/>
-        </w:rPr>
-      </w:pPr>
-      <w:proofErr w:type="gramStart"/>
-      <w:r>
-        <w:rPr>
-          <w:b/>
-          <w:bCs/>
-          <w:sz w:val="24"/>
-          <w:szCs w:val="24"/>
-        </w:rPr>
-        <w:t xml:space="preserve">Defendant, </w:t>
-      </w:r>
-      <w:r>
-        <w:rPr>
-          <w:b/>
-          <w:bCs/>
-          <w:sz w:val="24"/>
-          <w:szCs w:val="24"/>
-        </w:rPr>
-        <w:t>{{</w:t>
-      </w:r>
-      <w:proofErr w:type="gramEnd"/>
-      <w:r>
-        <w:rPr>
-          <w:b/>
-          <w:bCs/>
-          <w:sz w:val="24"/>
-          <w:szCs w:val="24"/>
-        </w:rPr>
-        <w:t>Defendant</w:t>
-      </w:r>
-      <w:r>
-        <w:rPr>
-          <w:b/>
-          <w:bCs/>
-          <w:sz w:val="24"/>
-          <w:szCs w:val="24"/>
-        </w:rPr>
-        <w:t>4</w:t>
-      </w:r>
-      <w:r>
-        <w:rPr>
-          <w:b/>
-          <w:bCs/>
-          <w:sz w:val="24"/>
-          <w:szCs w:val="24"/>
-        </w:rPr>
-        <w:t>}}</w:t>
-      </w:r>
-    </w:p>
-    <w:p>
-      <w:pPr>
-        <w:spacing w:line="480" w:lineRule="auto"/>
-        <w:rPr>
-          <w:sz w:val="24"/>
-          <w:szCs w:val="24"/>
-        </w:rPr>
-      </w:pPr>
-      <w:r>
-        <w:rPr>
-          <w:sz w:val="24"/>
-          <w:szCs w:val="24"/>
-        </w:rPr>
-        <w:t>{{</w:t>
-      </w:r>
-      <w:r>
-        <w:rPr>
-          <w:sz w:val="24"/>
-          <w:szCs w:val="24"/>
-        </w:rPr>
-        <w:t>Defendant</w:t>
-      </w:r>
-      <w:r>
-        <w:rPr>
-          <w:sz w:val="24"/>
-          <w:szCs w:val="24"/>
-        </w:rPr>
-        <w:t>4</w:t>
-      </w:r>
-      <w:r>
-        <w:rPr>
-          <w:sz w:val="24"/>
-          <w:szCs w:val="24"/>
-        </w:rPr>
-        <w:t xml:space="preserve"> Statement}}</w:t>
-      </w:r>
-    </w:p>
-    <w:p>
-      <w:pPr>
-        <w:spacing w:line="480" w:lineRule="auto"/>
-        <w:rPr>
-          <w:b/>
-          <w:bCs/>
-          <w:sz w:val="24"/>
-          <w:szCs w:val="24"/>
-        </w:rPr>
-      </w:pPr>
-      <w:proofErr w:type="gramStart"/>
-      <w:r>
-        <w:rPr>
-          <w:b/>
-          <w:bCs/>
-          <w:sz w:val="24"/>
-          <w:szCs w:val="24"/>
-        </w:rPr>
-        <w:t xml:space="preserve">Defendant, </w:t>
-      </w:r>
-      <w:r>
-        <w:rPr>
-          <w:b/>
-          <w:bCs/>
-          <w:sz w:val="24"/>
-          <w:szCs w:val="24"/>
-        </w:rPr>
-        <w:t>{{</w:t>
-      </w:r>
-      <w:proofErr w:type="gramEnd"/>
-      <w:r>
-        <w:rPr>
-          <w:b/>
-          <w:bCs/>
-          <w:sz w:val="24"/>
-          <w:szCs w:val="24"/>
-        </w:rPr>
-        <w:t>Defendant</w:t>
-      </w:r>
-      <w:r>
-        <w:rPr>
-          <w:b/>
-          <w:bCs/>
-          <w:sz w:val="24"/>
-          <w:szCs w:val="24"/>
-        </w:rPr>
-        <w:t>5</w:t>
-      </w:r>
-      <w:r>
-        <w:rPr>
-          <w:b/>
-          <w:bCs/>
-          <w:sz w:val="24"/>
-          <w:szCs w:val="24"/>
-        </w:rPr>
-        <w:t>}}</w:t>
-      </w:r>
-    </w:p>
-    <w:p>
-      <w:pPr>
-        <w:spacing w:line="480" w:lineRule="auto"/>
-        <w:rPr>
-          <w:sz w:val="24"/>
-          <w:szCs w:val="24"/>
-        </w:rPr>
-      </w:pPr>
-      <w:r>
-        <w:rPr>
-          <w:sz w:val="24"/>
-          <w:szCs w:val="24"/>
-        </w:rPr>
-        <w:t>{{</w:t>
-      </w:r>
-      <w:r>
-        <w:rPr>
-          <w:sz w:val="24"/>
-          <w:szCs w:val="24"/>
-        </w:rPr>
-        <w:t>Defendant</w:t>
-      </w:r>
-      <w:r>
-        <w:rPr>
-          <w:sz w:val="24"/>
-          <w:szCs w:val="24"/>
-        </w:rPr>
-        <w:t>5</w:t>
-      </w:r>
-      <w:r>
-        <w:rPr>
-          <w:sz w:val="24"/>
-          <w:szCs w:val="24"/>
-        </w:rPr>
-        <w:t xml:space="preserve"> Statement}}</w:t>
+        <w:t>Defendant3 Statement}}</w:t>
       </w:r>
     </w:p>
     <w:p>
@@ -1460,25 +1460,7 @@
           <w:sz w:val="24"/>
           <w:szCs w:val="24"/>
         </w:rPr>
-        <w:t>Defendant</w:t>
-      </w:r>
-      <w:r>
-        <w:rPr>
-          <w:b/>
-          <w:bCs/>
-          <w:sz w:val="24"/>
-          <w:szCs w:val="24"/>
-        </w:rPr>
-        <w:t>6</w:t>
-      </w:r>
-      <w:r>
-        <w:rPr>
-          <w:b/>
-          <w:bCs/>
-          <w:sz w:val="24"/>
-          <w:szCs w:val="24"/>
-        </w:rPr>
-        <w:t>}}</w:t>
+        <w:t>Defendant4}}</w:t>
       </w:r>
     </w:p>
     <w:p>
@@ -1501,21 +1483,7 @@
           <w:sz w:val="24"/>
           <w:szCs w:val="24"/>
         </w:rPr>
-        <w:t>Defendant</w:t>
-      </w:r>
-      <w:r>
-        <w:rPr>
-          <w:sz w:val="24"/>
-          <w:szCs w:val="24"/>
-        </w:rPr>
-        <w:t>6</w:t>
-      </w:r>
-      <w:r>
-        <w:rPr>
-          <w:sz w:val="24"/>
-          <w:szCs w:val="24"/>
-        </w:rPr>
-        <w:t xml:space="preserve"> Statement}}</w:t>
+        <w:t>Defendant4 Statement}}</w:t>
       </w:r>
     </w:p>
     <w:p>
@@ -1555,25 +1523,7 @@
           <w:sz w:val="24"/>
           <w:szCs w:val="24"/>
         </w:rPr>
-        <w:t>Defendant</w:t>
-      </w:r>
-      <w:r>
-        <w:rPr>
-          <w:b/>
-          <w:bCs/>
-          <w:sz w:val="24"/>
-          <w:szCs w:val="24"/>
-        </w:rPr>
-        <w:t>7</w:t>
-      </w:r>
-      <w:r>
-        <w:rPr>
-          <w:b/>
-          <w:bCs/>
-          <w:sz w:val="24"/>
-          <w:szCs w:val="24"/>
-        </w:rPr>
-        <w:t>}}</w:t>
+        <w:t>Defendant5}}</w:t>
       </w:r>
     </w:p>
     <w:p>
@@ -1596,21 +1546,133 @@
           <w:sz w:val="24"/>
           <w:szCs w:val="24"/>
         </w:rPr>
-        <w:t>Defendant</w:t>
-      </w:r>
-      <w:r>
-        <w:rPr>
-          <w:sz w:val="24"/>
-          <w:szCs w:val="24"/>
-        </w:rPr>
-        <w:t>7</w:t>
-      </w:r>
-      <w:r>
-        <w:rPr>
-          <w:sz w:val="24"/>
-          <w:szCs w:val="24"/>
-        </w:rPr>
-        <w:t xml:space="preserve"> Statement}}</w:t>
+        <w:t>Defendant5 Statement}}</w:t>
+      </w:r>
+    </w:p>
+    <w:p>
+      <w:pPr>
+        <w:spacing w:line="480" w:lineRule="auto"/>
+        <w:rPr>
+          <w:b/>
+          <w:bCs/>
+          <w:sz w:val="24"/>
+          <w:szCs w:val="24"/>
+        </w:rPr>
+      </w:pPr>
+      <w:proofErr w:type="gramStart"/>
+      <w:r>
+        <w:rPr>
+          <w:b/>
+          <w:bCs/>
+          <w:sz w:val="24"/>
+          <w:szCs w:val="24"/>
+        </w:rPr>
+        <w:t xml:space="preserve">Defendant, </w:t>
+      </w:r>
+      <w:r>
+        <w:rPr>
+          <w:b/>
+          <w:bCs/>
+          <w:sz w:val="24"/>
+          <w:szCs w:val="24"/>
+        </w:rPr>
+        <w:t>{{</w:t>
+      </w:r>
+      <w:proofErr w:type="gramEnd"/>
+      <w:r>
+        <w:rPr>
+          <w:b/>
+          <w:bCs/>
+          <w:sz w:val="24"/>
+          <w:szCs w:val="24"/>
+        </w:rPr>
+        <w:t>Defendant6}}</w:t>
+      </w:r>
+    </w:p>
+    <w:p>
+      <w:pPr>
+        <w:spacing w:line="480" w:lineRule="auto"/>
+        <w:rPr>
+          <w:sz w:val="24"/>
+          <w:szCs w:val="24"/>
+        </w:rPr>
+      </w:pPr>
+      <w:r>
+        <w:rPr>
+          <w:sz w:val="24"/>
+          <w:szCs w:val="24"/>
+        </w:rPr>
+        <w:t>{{</w:t>
+      </w:r>
+      <w:r>
+        <w:rPr>
+          <w:sz w:val="24"/>
+          <w:szCs w:val="24"/>
+        </w:rPr>
+        <w:t>Defendant6 Statement}}</w:t>
+      </w:r>
+    </w:p>
+    <w:p>
+      <w:pPr>
+        <w:spacing w:line="480" w:lineRule="auto"/>
+        <w:rPr>
+          <w:b/>
+          <w:bCs/>
+          <w:sz w:val="24"/>
+          <w:szCs w:val="24"/>
+        </w:rPr>
+      </w:pPr>
+      <w:proofErr w:type="gramStart"/>
+      <w:r>
+        <w:rPr>
+          <w:b/>
+          <w:bCs/>
+          <w:sz w:val="24"/>
+          <w:szCs w:val="24"/>
+        </w:rPr>
+        <w:t xml:space="preserve">Defendant, </w:t>
+      </w:r>
+      <w:r>
+        <w:rPr>
+          <w:b/>
+          <w:bCs/>
+          <w:sz w:val="24"/>
+          <w:szCs w:val="24"/>
+        </w:rPr>
+        <w:t>{{</w:t>
+      </w:r>
+      <w:proofErr w:type="gramEnd"/>
+      <w:r>
+        <w:rPr>
+          <w:b/>
+          <w:bCs/>
+          <w:sz w:val="24"/>
+          <w:szCs w:val="24"/>
+        </w:rPr>
+        <w:t>Defendant7}}</w:t>
+      </w:r>
+    </w:p>
+    <w:p>
+      <w:pPr>
+        <w:spacing w:line="480" w:lineRule="auto"/>
+        <w:rPr>
+          <w:sz w:val="24"/>
+          <w:szCs w:val="24"/>
+        </w:rPr>
+      </w:pPr>
+      <w:r>
+        <w:rPr>
+          <w:sz w:val="24"/>
+          <w:szCs w:val="24"/>
+        </w:rPr>
+        <w:t>{{</w:t>
+      </w:r>
+      <w:r>
+        <w:rPr>
+          <w:sz w:val="24"/>
+          <w:szCs w:val="24"/>
+        </w:rPr>
+        <w:t>Defendant7 Statement}}</w:t>
       </w:r>
     </w:p>
     <w:p>
@@ -2144,6 +2206,7 @@
           <w:sz w:val="24"/>
           <w:szCs w:val="24"/>
         </w:rPr>
+        <w:lastRenderedPageBreak/>
         <w:t>Tel: (312) 728-7444</w:t>
       </w:r>
     </w:p>

</xml_diff>

<commit_message>
Update mediation with chunks to reduce token max
</commit_message>
<xml_diff>
--- a/templates/mediation_template.docx
+++ b/templates/mediation_template.docx
@@ -952,727 +952,16 @@
       <w:pPr>
         <w:spacing w:line="480" w:lineRule="auto"/>
         <w:rPr>
-          <w:b/>
-          <w:bCs/>
-          <w:sz w:val="24"/>
-          <w:szCs w:val="24"/>
-        </w:rPr>
-      </w:pPr>
-      <w:proofErr w:type="gramStart"/>
-      <w:r>
-        <w:rPr>
-          <w:b/>
-          <w:bCs/>
-          <w:sz w:val="24"/>
-          <w:szCs w:val="24"/>
-        </w:rPr>
-        <w:t xml:space="preserve">Plaintiff, </w:t>
-      </w:r>
-      <w:r>
-        <w:rPr>
-          <w:b/>
-          <w:bCs/>
-          <w:sz w:val="24"/>
-          <w:szCs w:val="24"/>
-        </w:rPr>
-        <w:t>{{</w:t>
-      </w:r>
-      <w:proofErr w:type="gramEnd"/>
-      <w:r>
-        <w:rPr>
-          <w:b/>
-          <w:bCs/>
-          <w:sz w:val="24"/>
-          <w:szCs w:val="24"/>
-        </w:rPr>
-        <w:t>Plaintiff</w:t>
-      </w:r>
-      <w:r>
-        <w:rPr>
-          <w:b/>
-          <w:bCs/>
-          <w:sz w:val="24"/>
-          <w:szCs w:val="24"/>
-        </w:rPr>
-        <w:t>1</w:t>
-      </w:r>
-      <w:r>
-        <w:rPr>
-          <w:b/>
-          <w:bCs/>
-          <w:sz w:val="24"/>
-          <w:szCs w:val="24"/>
-        </w:rPr>
-        <w:t>}}</w:t>
-      </w:r>
-    </w:p>
-    <w:p>
-      <w:pPr>
-        <w:spacing w:line="480" w:lineRule="auto"/>
-        <w:rPr>
-          <w:sz w:val="24"/>
-          <w:szCs w:val="24"/>
-        </w:rPr>
-      </w:pPr>
-      <w:r>
-        <w:rPr>
-          <w:sz w:val="24"/>
-          <w:szCs w:val="24"/>
-        </w:rPr>
-        <w:t>{{</w:t>
-      </w:r>
-      <w:r>
-        <w:rPr>
-          <w:sz w:val="24"/>
-          <w:szCs w:val="24"/>
-        </w:rPr>
-        <w:t>Plaintiff</w:t>
-      </w:r>
-      <w:r>
-        <w:rPr>
-          <w:sz w:val="24"/>
-          <w:szCs w:val="24"/>
-        </w:rPr>
-        <w:t xml:space="preserve">1 </w:t>
-      </w:r>
-      <w:r>
-        <w:rPr>
-          <w:sz w:val="24"/>
-          <w:szCs w:val="24"/>
-        </w:rPr>
-        <w:t>Statement}}</w:t>
-      </w:r>
-    </w:p>
-    <w:p>
-      <w:pPr>
-        <w:spacing w:line="480" w:lineRule="auto"/>
-        <w:rPr>
-          <w:b/>
-          <w:bCs/>
-          <w:sz w:val="24"/>
-          <w:szCs w:val="24"/>
-        </w:rPr>
-      </w:pPr>
-      <w:proofErr w:type="gramStart"/>
-      <w:r>
-        <w:rPr>
-          <w:b/>
-          <w:bCs/>
-          <w:sz w:val="24"/>
-          <w:szCs w:val="24"/>
-        </w:rPr>
-        <w:t xml:space="preserve">Plaintiff, </w:t>
-      </w:r>
-      <w:r>
-        <w:rPr>
-          <w:b/>
-          <w:bCs/>
-          <w:sz w:val="24"/>
-          <w:szCs w:val="24"/>
-        </w:rPr>
-        <w:t>{{</w:t>
-      </w:r>
-      <w:proofErr w:type="gramEnd"/>
-      <w:r>
-        <w:rPr>
-          <w:b/>
-          <w:bCs/>
-          <w:sz w:val="24"/>
-          <w:szCs w:val="24"/>
-        </w:rPr>
-        <w:t>Plaintiff</w:t>
-      </w:r>
-      <w:r>
-        <w:rPr>
-          <w:b/>
-          <w:bCs/>
-          <w:sz w:val="24"/>
-          <w:szCs w:val="24"/>
-        </w:rPr>
-        <w:t>2</w:t>
-      </w:r>
-      <w:r>
-        <w:rPr>
-          <w:b/>
-          <w:bCs/>
-          <w:sz w:val="24"/>
-          <w:szCs w:val="24"/>
-        </w:rPr>
-        <w:t>}}</w:t>
-      </w:r>
-    </w:p>
-    <w:p>
-      <w:pPr>
-        <w:spacing w:line="480" w:lineRule="auto"/>
-        <w:rPr>
-          <w:sz w:val="24"/>
-          <w:szCs w:val="24"/>
-        </w:rPr>
-      </w:pPr>
-      <w:r>
-        <w:rPr>
-          <w:sz w:val="24"/>
-          <w:szCs w:val="24"/>
-        </w:rPr>
-        <w:t>{{</w:t>
-      </w:r>
-      <w:r>
-        <w:rPr>
-          <w:sz w:val="24"/>
-          <w:szCs w:val="24"/>
-        </w:rPr>
-        <w:t>Plaintiff</w:t>
-      </w:r>
-      <w:r>
-        <w:rPr>
-          <w:sz w:val="24"/>
-          <w:szCs w:val="24"/>
-        </w:rPr>
-        <w:t xml:space="preserve">2 </w:t>
-      </w:r>
-      <w:r>
-        <w:rPr>
-          <w:sz w:val="24"/>
-          <w:szCs w:val="24"/>
-        </w:rPr>
-        <w:t>Statement}}</w:t>
-      </w:r>
-    </w:p>
-    <w:p>
-      <w:pPr>
-        <w:spacing w:line="480" w:lineRule="auto"/>
-        <w:rPr>
-          <w:b/>
-          <w:bCs/>
-          <w:sz w:val="24"/>
-          <w:szCs w:val="24"/>
-        </w:rPr>
-      </w:pPr>
-      <w:proofErr w:type="gramStart"/>
-      <w:r>
-        <w:rPr>
-          <w:b/>
-          <w:bCs/>
-          <w:sz w:val="24"/>
-          <w:szCs w:val="24"/>
-        </w:rPr>
-        <w:t xml:space="preserve">Plaintiff, </w:t>
-      </w:r>
-      <w:r>
-        <w:rPr>
-          <w:b/>
-          <w:bCs/>
-          <w:sz w:val="24"/>
-          <w:szCs w:val="24"/>
-        </w:rPr>
-        <w:t>{{</w:t>
-      </w:r>
-      <w:proofErr w:type="gramEnd"/>
-      <w:r>
-        <w:rPr>
-          <w:b/>
-          <w:bCs/>
-          <w:sz w:val="24"/>
-          <w:szCs w:val="24"/>
-        </w:rPr>
-        <w:t>Plaintiff</w:t>
-      </w:r>
-      <w:r>
-        <w:rPr>
-          <w:b/>
-          <w:bCs/>
-          <w:sz w:val="24"/>
-          <w:szCs w:val="24"/>
-        </w:rPr>
-        <w:t>3</w:t>
-      </w:r>
-      <w:r>
-        <w:rPr>
-          <w:b/>
-          <w:bCs/>
-          <w:sz w:val="24"/>
-          <w:szCs w:val="24"/>
-        </w:rPr>
-        <w:t>}}</w:t>
-      </w:r>
-    </w:p>
-    <w:p>
-      <w:pPr>
-        <w:spacing w:line="480" w:lineRule="auto"/>
-        <w:rPr>
-          <w:sz w:val="24"/>
-          <w:szCs w:val="24"/>
-        </w:rPr>
-      </w:pPr>
-      <w:r>
-        <w:rPr>
-          <w:sz w:val="24"/>
-          <w:szCs w:val="24"/>
-        </w:rPr>
-        <w:t>{{</w:t>
-      </w:r>
-      <w:r>
-        <w:rPr>
-          <w:sz w:val="24"/>
-          <w:szCs w:val="24"/>
-        </w:rPr>
-        <w:t>Plaintiff</w:t>
-      </w:r>
-      <w:r>
-        <w:rPr>
-          <w:sz w:val="24"/>
-          <w:szCs w:val="24"/>
-        </w:rPr>
-        <w:t>3</w:t>
-      </w:r>
-      <w:r>
-        <w:rPr>
-          <w:sz w:val="24"/>
-          <w:szCs w:val="24"/>
-        </w:rPr>
-        <w:t xml:space="preserve"> Statement}}</w:t>
-      </w:r>
-    </w:p>
-    <w:p>
-      <w:pPr>
-        <w:spacing w:line="480" w:lineRule="auto"/>
-        <w:rPr>
-          <w:b/>
-          <w:bCs/>
-          <w:sz w:val="24"/>
-          <w:szCs w:val="24"/>
-        </w:rPr>
-      </w:pPr>
-      <w:proofErr w:type="gramStart"/>
-      <w:r>
-        <w:rPr>
-          <w:b/>
-          <w:bCs/>
-          <w:sz w:val="24"/>
-          <w:szCs w:val="24"/>
-        </w:rPr>
-        <w:t xml:space="preserve">Defendant, </w:t>
-      </w:r>
-      <w:r>
-        <w:rPr>
-          <w:b/>
-          <w:bCs/>
-          <w:sz w:val="24"/>
-          <w:szCs w:val="24"/>
-        </w:rPr>
-        <w:t>{{</w:t>
-      </w:r>
-      <w:proofErr w:type="gramEnd"/>
-      <w:r>
-        <w:rPr>
-          <w:b/>
-          <w:bCs/>
-          <w:sz w:val="24"/>
-          <w:szCs w:val="24"/>
-        </w:rPr>
-        <w:t>Defendant1}}</w:t>
-      </w:r>
-    </w:p>
-    <w:p>
-      <w:pPr>
-        <w:spacing w:line="480" w:lineRule="auto"/>
-        <w:rPr>
-          <w:sz w:val="24"/>
-          <w:szCs w:val="24"/>
-        </w:rPr>
-      </w:pPr>
-      <w:r>
-        <w:rPr>
-          <w:sz w:val="24"/>
-          <w:szCs w:val="24"/>
-        </w:rPr>
-        <w:t>{{</w:t>
-      </w:r>
-      <w:r>
-        <w:rPr>
-          <w:sz w:val="24"/>
-          <w:szCs w:val="24"/>
-        </w:rPr>
-        <w:t>Defendant1 Statement}}</w:t>
-      </w:r>
-    </w:p>
-    <w:p>
-      <w:pPr>
-        <w:spacing w:line="480" w:lineRule="auto"/>
-        <w:rPr>
-          <w:b/>
-          <w:bCs/>
-          <w:sz w:val="24"/>
-          <w:szCs w:val="24"/>
-        </w:rPr>
-      </w:pPr>
-      <w:proofErr w:type="gramStart"/>
-      <w:r>
-        <w:rPr>
-          <w:b/>
-          <w:bCs/>
-          <w:sz w:val="24"/>
-          <w:szCs w:val="24"/>
-        </w:rPr>
-        <w:t xml:space="preserve">Defendant, </w:t>
-      </w:r>
-      <w:r>
-        <w:rPr>
-          <w:b/>
-          <w:bCs/>
-          <w:sz w:val="24"/>
-          <w:szCs w:val="24"/>
-        </w:rPr>
-        <w:t>{{</w:t>
-      </w:r>
-      <w:proofErr w:type="gramEnd"/>
-      <w:r>
-        <w:rPr>
-          <w:b/>
-          <w:bCs/>
-          <w:sz w:val="24"/>
-          <w:szCs w:val="24"/>
-        </w:rPr>
-        <w:t>Defendant2}}</w:t>
-      </w:r>
-    </w:p>
-    <w:p>
-      <w:pPr>
-        <w:spacing w:line="480" w:lineRule="auto"/>
-        <w:rPr>
-          <w:sz w:val="24"/>
-          <w:szCs w:val="24"/>
-        </w:rPr>
-      </w:pPr>
-      <w:r>
-        <w:rPr>
-          <w:sz w:val="24"/>
-          <w:szCs w:val="24"/>
-        </w:rPr>
-        <w:t>{{</w:t>
-      </w:r>
-      <w:r>
-        <w:rPr>
-          <w:sz w:val="24"/>
-          <w:szCs w:val="24"/>
-        </w:rPr>
-        <w:t>Defendant2 Statement}}</w:t>
-      </w:r>
-    </w:p>
-    <w:p>
-      <w:pPr>
-        <w:spacing w:line="480" w:lineRule="auto"/>
-        <w:rPr>
-          <w:b/>
-          <w:bCs/>
-          <w:sz w:val="24"/>
-          <w:szCs w:val="24"/>
-        </w:rPr>
-      </w:pPr>
-      <w:proofErr w:type="gramStart"/>
-      <w:r>
-        <w:rPr>
-          <w:b/>
-          <w:bCs/>
-          <w:sz w:val="24"/>
-          <w:szCs w:val="24"/>
-        </w:rPr>
-        <w:t xml:space="preserve">Defendant, </w:t>
-      </w:r>
-      <w:r>
-        <w:rPr>
-          <w:b/>
-          <w:bCs/>
-          <w:sz w:val="24"/>
-          <w:szCs w:val="24"/>
-        </w:rPr>
-        <w:t>{{</w:t>
-      </w:r>
-      <w:proofErr w:type="gramEnd"/>
-      <w:r>
-        <w:rPr>
-          <w:b/>
-          <w:bCs/>
-          <w:sz w:val="24"/>
-          <w:szCs w:val="24"/>
-        </w:rPr>
-        <w:t>Defendant3}}</w:t>
-      </w:r>
-    </w:p>
-    <w:p>
-      <w:pPr>
-        <w:spacing w:line="480" w:lineRule="auto"/>
-        <w:rPr>
-          <w:sz w:val="24"/>
-          <w:szCs w:val="24"/>
-        </w:rPr>
-      </w:pPr>
-      <w:r>
-        <w:rPr>
-          <w:sz w:val="24"/>
-          <w:szCs w:val="24"/>
-        </w:rPr>
-        <w:t>{{</w:t>
-      </w:r>
-      <w:r>
-        <w:rPr>
-          <w:sz w:val="24"/>
-          <w:szCs w:val="24"/>
-        </w:rPr>
-        <w:t>Defendant3 Statement}}</w:t>
-      </w:r>
-    </w:p>
-    <w:p>
-      <w:pPr>
-        <w:spacing w:line="480" w:lineRule="auto"/>
-        <w:rPr>
-          <w:b/>
-          <w:bCs/>
-          <w:sz w:val="24"/>
-          <w:szCs w:val="24"/>
-        </w:rPr>
-      </w:pPr>
-      <w:proofErr w:type="gramStart"/>
-      <w:r>
-        <w:rPr>
-          <w:b/>
-          <w:bCs/>
-          <w:sz w:val="24"/>
-          <w:szCs w:val="24"/>
-        </w:rPr>
-        <w:lastRenderedPageBreak/>
-        <w:t xml:space="preserve">Defendant, </w:t>
-      </w:r>
-      <w:r>
-        <w:rPr>
-          <w:b/>
-          <w:bCs/>
-          <w:sz w:val="24"/>
-          <w:szCs w:val="24"/>
-        </w:rPr>
-        <w:t>{{</w:t>
-      </w:r>
-      <w:proofErr w:type="gramEnd"/>
-      <w:r>
-        <w:rPr>
-          <w:b/>
-          <w:bCs/>
-          <w:sz w:val="24"/>
-          <w:szCs w:val="24"/>
-        </w:rPr>
-        <w:t>Defendant4}}</w:t>
-      </w:r>
-    </w:p>
-    <w:p>
-      <w:pPr>
-        <w:spacing w:line="480" w:lineRule="auto"/>
-        <w:rPr>
-          <w:sz w:val="24"/>
-          <w:szCs w:val="24"/>
-        </w:rPr>
-      </w:pPr>
-      <w:r>
-        <w:rPr>
-          <w:sz w:val="24"/>
-          <w:szCs w:val="24"/>
-        </w:rPr>
-        <w:t>{{</w:t>
-      </w:r>
-      <w:r>
-        <w:rPr>
-          <w:sz w:val="24"/>
-          <w:szCs w:val="24"/>
-        </w:rPr>
-        <w:t>Defendant4 Statement}}</w:t>
-      </w:r>
-    </w:p>
-    <w:p>
-      <w:pPr>
-        <w:spacing w:line="480" w:lineRule="auto"/>
-        <w:rPr>
-          <w:b/>
-          <w:bCs/>
-          <w:sz w:val="24"/>
-          <w:szCs w:val="24"/>
-        </w:rPr>
-      </w:pPr>
-      <w:proofErr w:type="gramStart"/>
-      <w:r>
-        <w:rPr>
-          <w:b/>
-          <w:bCs/>
-          <w:sz w:val="24"/>
-          <w:szCs w:val="24"/>
-        </w:rPr>
-        <w:t xml:space="preserve">Defendant, </w:t>
-      </w:r>
-      <w:r>
-        <w:rPr>
-          <w:b/>
-          <w:bCs/>
-          <w:sz w:val="24"/>
-          <w:szCs w:val="24"/>
-        </w:rPr>
-        <w:t>{{</w:t>
-      </w:r>
-      <w:proofErr w:type="gramEnd"/>
-      <w:r>
-        <w:rPr>
-          <w:b/>
-          <w:bCs/>
-          <w:sz w:val="24"/>
-          <w:szCs w:val="24"/>
-        </w:rPr>
-        <w:t>Defendant5}}</w:t>
-      </w:r>
-    </w:p>
-    <w:p>
-      <w:pPr>
-        <w:spacing w:line="480" w:lineRule="auto"/>
-        <w:rPr>
-          <w:sz w:val="24"/>
-          <w:szCs w:val="24"/>
-        </w:rPr>
-      </w:pPr>
-      <w:r>
-        <w:rPr>
-          <w:sz w:val="24"/>
-          <w:szCs w:val="24"/>
-        </w:rPr>
-        <w:t>{{</w:t>
-      </w:r>
-      <w:r>
-        <w:rPr>
-          <w:sz w:val="24"/>
-          <w:szCs w:val="24"/>
-        </w:rPr>
-        <w:t>Defendant5 Statement}}</w:t>
-      </w:r>
-    </w:p>
-    <w:p>
-      <w:pPr>
-        <w:spacing w:line="480" w:lineRule="auto"/>
-        <w:rPr>
-          <w:b/>
-          <w:bCs/>
-          <w:sz w:val="24"/>
-          <w:szCs w:val="24"/>
-        </w:rPr>
-      </w:pPr>
-      <w:proofErr w:type="gramStart"/>
-      <w:r>
-        <w:rPr>
-          <w:b/>
-          <w:bCs/>
-          <w:sz w:val="24"/>
-          <w:szCs w:val="24"/>
-        </w:rPr>
-        <w:t xml:space="preserve">Defendant, </w:t>
-      </w:r>
-      <w:r>
-        <w:rPr>
-          <w:b/>
-          <w:bCs/>
-          <w:sz w:val="24"/>
-          <w:szCs w:val="24"/>
-        </w:rPr>
-        <w:t>{{</w:t>
-      </w:r>
-      <w:proofErr w:type="gramEnd"/>
-      <w:r>
-        <w:rPr>
-          <w:b/>
-          <w:bCs/>
-          <w:sz w:val="24"/>
-          <w:szCs w:val="24"/>
-        </w:rPr>
-        <w:t>Defendant6}}</w:t>
-      </w:r>
-    </w:p>
-    <w:p>
-      <w:pPr>
-        <w:spacing w:line="480" w:lineRule="auto"/>
-        <w:rPr>
-          <w:sz w:val="24"/>
-          <w:szCs w:val="24"/>
-        </w:rPr>
-      </w:pPr>
-      <w:r>
-        <w:rPr>
-          <w:sz w:val="24"/>
-          <w:szCs w:val="24"/>
-        </w:rPr>
-        <w:t>{{</w:t>
-      </w:r>
-      <w:r>
-        <w:rPr>
-          <w:sz w:val="24"/>
-          <w:szCs w:val="24"/>
-        </w:rPr>
-        <w:t>Defendant6 Statement}}</w:t>
-      </w:r>
-    </w:p>
-    <w:p>
-      <w:pPr>
-        <w:spacing w:line="480" w:lineRule="auto"/>
-        <w:rPr>
-          <w:b/>
-          <w:bCs/>
-          <w:sz w:val="24"/>
-          <w:szCs w:val="24"/>
-        </w:rPr>
-      </w:pPr>
-      <w:proofErr w:type="gramStart"/>
-      <w:r>
-        <w:rPr>
-          <w:b/>
-          <w:bCs/>
-          <w:sz w:val="24"/>
-          <w:szCs w:val="24"/>
-        </w:rPr>
-        <w:t xml:space="preserve">Defendant, </w:t>
-      </w:r>
-      <w:r>
-        <w:rPr>
-          <w:b/>
-          <w:bCs/>
-          <w:sz w:val="24"/>
-          <w:szCs w:val="24"/>
-        </w:rPr>
-        <w:t>{{</w:t>
-      </w:r>
-      <w:proofErr w:type="gramEnd"/>
-      <w:r>
-        <w:rPr>
-          <w:b/>
-          <w:bCs/>
-          <w:sz w:val="24"/>
-          <w:szCs w:val="24"/>
-        </w:rPr>
-        <w:t>Defendant7}}</w:t>
-      </w:r>
-    </w:p>
-    <w:p>
-      <w:pPr>
-        <w:spacing w:line="480" w:lineRule="auto"/>
-        <w:rPr>
-          <w:sz w:val="24"/>
-          <w:szCs w:val="24"/>
-        </w:rPr>
-      </w:pPr>
-      <w:r>
-        <w:rPr>
-          <w:sz w:val="24"/>
-          <w:szCs w:val="24"/>
-        </w:rPr>
-        <w:t>{{</w:t>
-      </w:r>
-      <w:r>
-        <w:rPr>
-          <w:sz w:val="24"/>
-          <w:szCs w:val="24"/>
-        </w:rPr>
-        <w:t>Defendant7 Statement}}</w:t>
+          <w:sz w:val="24"/>
+          <w:szCs w:val="24"/>
+        </w:rPr>
+      </w:pPr>
+      <w:r>
+        <w:rPr>
+          <w:sz w:val="24"/>
+          <w:szCs w:val="24"/>
+        </w:rPr>
+        <w:t>{{Parties}}</w:t>
       </w:r>
     </w:p>
     <w:p>
@@ -2021,6 +1310,7 @@
           <w:sz w:val="24"/>
           <w:szCs w:val="24"/>
         </w:rPr>
+        <w:lastRenderedPageBreak/>
         <w:t>{{</w:t>
       </w:r>
       <w:r>
@@ -2206,7 +1496,6 @@
           <w:sz w:val="24"/>
           <w:szCs w:val="24"/>
         </w:rPr>
-        <w:lastRenderedPageBreak/>
         <w:t>Tel: (312) 728-7444</w:t>
       </w:r>
     </w:p>

</xml_diff>

<commit_message>
Update placeholders in template and script
</commit_message>
<xml_diff>
--- a/templates/mediation_template.docx
+++ b/templates/mediation_template.docx
@@ -49,7 +49,23 @@
           <w:sz w:val="24"/>
           <w:szCs w:val="24"/>
         </w:rPr>
-        <w:t>{{Plaintiff}}</w:t>
+        <w:t>{{Plaintiff</w:t>
+      </w:r>
+      <w:r>
+        <w:rPr>
+          <w:rFonts w:ascii="Times" w:eastAsia="Calibri" w:hAnsi="Times"/>
+          <w:sz w:val="24"/>
+          <w:szCs w:val="24"/>
+        </w:rPr>
+        <w:t>s</w:t>
+      </w:r>
+      <w:r>
+        <w:rPr>
+          <w:rFonts w:ascii="Times" w:eastAsia="Calibri" w:hAnsi="Times"/>
+          <w:sz w:val="24"/>
+          <w:szCs w:val="24"/>
+        </w:rPr>
+        <w:t>}}</w:t>
       </w:r>
       <w:r>
         <w:rPr>
@@ -561,15 +577,23 @@
           <w:sz w:val="24"/>
           <w:szCs w:val="24"/>
         </w:rPr>
-        <w:t>{{Parties}}</w:t>
-      </w:r>
-      <w:r>
-        <w:rPr>
-          <w:rFonts w:ascii="Times" w:eastAsia="Calibri" w:hAnsi="Times"/>
-          <w:sz w:val="24"/>
-          <w:szCs w:val="24"/>
-        </w:rPr>
-        <w:tab/>
+        <w:t>{{</w:t>
+      </w:r>
+      <w:r>
+        <w:rPr>
+          <w:rFonts w:ascii="Times" w:eastAsia="Calibri" w:hAnsi="Times"/>
+          <w:sz w:val="24"/>
+          <w:szCs w:val="24"/>
+        </w:rPr>
+        <w:t>Defendants</w:t>
+      </w:r>
+      <w:r>
+        <w:rPr>
+          <w:rFonts w:ascii="Times" w:eastAsia="Calibri" w:hAnsi="Times"/>
+          <w:sz w:val="24"/>
+          <w:szCs w:val="24"/>
+        </w:rPr>
+        <w:t>}}</w:t>
       </w:r>
       <w:r>
         <w:rPr>

</xml_diff>

<commit_message>
Fix mediation memo placeholder population
</commit_message>
<xml_diff>
--- a/templates/mediation_template.docx
+++ b/templates/mediation_template.docx
@@ -409,6 +409,7 @@
         </w:rPr>
         <w:t>{{</w:t>
       </w:r>
+      <w:proofErr w:type="spellStart"/>
       <w:proofErr w:type="gramEnd"/>
       <w:r>
         <w:rPr>
@@ -416,7 +417,32 @@
           <w:sz w:val="24"/>
           <w:szCs w:val="24"/>
         </w:rPr>
-        <w:t>Case Number}}</w:t>
+        <w:t>Case</w:t>
+      </w:r>
+      <w:r>
+        <w:rPr>
+          <w:rFonts w:ascii="Times" w:eastAsia="Calibri" w:hAnsi="Times"/>
+          <w:sz w:val="24"/>
+          <w:szCs w:val="24"/>
+        </w:rPr>
+        <w:t>_</w:t>
+      </w:r>
+      <w:r>
+        <w:rPr>
+          <w:rFonts w:ascii="Times" w:eastAsia="Calibri" w:hAnsi="Times"/>
+          <w:sz w:val="24"/>
+          <w:szCs w:val="24"/>
+        </w:rPr>
+        <w:t>Number</w:t>
+      </w:r>
+      <w:proofErr w:type="spellEnd"/>
+      <w:r>
+        <w:rPr>
+          <w:rFonts w:ascii="Times" w:eastAsia="Calibri" w:hAnsi="Times"/>
+          <w:sz w:val="24"/>
+          <w:szCs w:val="24"/>
+        </w:rPr>
+        <w:t>}}</w:t>
       </w:r>
       <w:r>
         <w:rPr>
@@ -1103,13 +1129,29 @@
         </w:rPr>
         <w:t>{{</w:t>
       </w:r>
-      <w:r>
-        <w:rPr>
-          <w:sz w:val="24"/>
-          <w:szCs w:val="24"/>
-        </w:rPr>
-        <w:t>Facts/Liability</w:t>
-      </w:r>
+      <w:proofErr w:type="spellStart"/>
+      <w:r>
+        <w:rPr>
+          <w:sz w:val="24"/>
+          <w:szCs w:val="24"/>
+        </w:rPr>
+        <w:t>Facts</w:t>
+      </w:r>
+      <w:r>
+        <w:rPr>
+          <w:sz w:val="24"/>
+          <w:szCs w:val="24"/>
+        </w:rPr>
+        <w:t>_</w:t>
+      </w:r>
+      <w:r>
+        <w:rPr>
+          <w:sz w:val="24"/>
+          <w:szCs w:val="24"/>
+        </w:rPr>
+        <w:t>Liability</w:t>
+      </w:r>
+      <w:proofErr w:type="spellEnd"/>
       <w:r>
         <w:rPr>
           <w:sz w:val="24"/>
@@ -1164,13 +1206,43 @@
         </w:rPr>
         <w:t>{{</w:t>
       </w:r>
-      <w:r>
-        <w:rPr>
-          <w:sz w:val="24"/>
-          <w:szCs w:val="24"/>
-        </w:rPr>
-        <w:t>Causation, Injuries, and Treatment</w:t>
-      </w:r>
+      <w:proofErr w:type="spellStart"/>
+      <w:r>
+        <w:rPr>
+          <w:sz w:val="24"/>
+          <w:szCs w:val="24"/>
+        </w:rPr>
+        <w:t>Causation</w:t>
+      </w:r>
+      <w:r>
+        <w:rPr>
+          <w:sz w:val="24"/>
+          <w:szCs w:val="24"/>
+        </w:rPr>
+        <w:t>_</w:t>
+      </w:r>
+      <w:r>
+        <w:rPr>
+          <w:sz w:val="24"/>
+          <w:szCs w:val="24"/>
+        </w:rPr>
+        <w:t>Injuries</w:t>
+      </w:r>
+      <w:r>
+        <w:rPr>
+          <w:sz w:val="24"/>
+          <w:szCs w:val="24"/>
+        </w:rPr>
+        <w:t>_</w:t>
+      </w:r>
+      <w:r>
+        <w:rPr>
+          <w:sz w:val="24"/>
+          <w:szCs w:val="24"/>
+        </w:rPr>
+        <w:t>Treatment</w:t>
+      </w:r>
+      <w:proofErr w:type="spellEnd"/>
       <w:r>
         <w:rPr>
           <w:sz w:val="24"/>
@@ -1222,13 +1294,29 @@
         </w:rPr>
         <w:t>{{</w:t>
       </w:r>
-      <w:r>
-        <w:rPr>
-          <w:sz w:val="24"/>
-          <w:szCs w:val="24"/>
-        </w:rPr>
-        <w:t>Additional Harms and Losses</w:t>
-      </w:r>
+      <w:proofErr w:type="spellStart"/>
+      <w:r>
+        <w:rPr>
+          <w:sz w:val="24"/>
+          <w:szCs w:val="24"/>
+        </w:rPr>
+        <w:t>Additional</w:t>
+      </w:r>
+      <w:r>
+        <w:rPr>
+          <w:sz w:val="24"/>
+          <w:szCs w:val="24"/>
+        </w:rPr>
+        <w:t>_Harms_</w:t>
+      </w:r>
+      <w:r>
+        <w:rPr>
+          <w:sz w:val="24"/>
+          <w:szCs w:val="24"/>
+        </w:rPr>
+        <w:t>Losses</w:t>
+      </w:r>
+      <w:proofErr w:type="spellEnd"/>
       <w:r>
         <w:rPr>
           <w:sz w:val="24"/>
@@ -1279,13 +1367,15 @@
         </w:rPr>
         <w:t>{{</w:t>
       </w:r>
-      <w:r>
-        <w:rPr>
-          <w:sz w:val="24"/>
-          <w:szCs w:val="24"/>
-        </w:rPr>
-        <w:t>Future Medical Bills Related to the Collision</w:t>
-      </w:r>
+      <w:proofErr w:type="spellStart"/>
+      <w:r>
+        <w:rPr>
+          <w:sz w:val="24"/>
+          <w:szCs w:val="24"/>
+        </w:rPr>
+        <w:t>Future_Medical_Bills</w:t>
+      </w:r>
+      <w:proofErr w:type="spellEnd"/>
       <w:r>
         <w:rPr>
           <w:sz w:val="24"/>

</xml_diff>

<commit_message>
Finalize mediation memo generation with labeled depo citations and narrative party paragraphs
</commit_message>
<xml_diff>
--- a/templates/mediation_template.docx
+++ b/templates/mediation_template.docx
@@ -49,83 +49,49 @@
           <w:sz w:val="24"/>
           <w:szCs w:val="24"/>
         </w:rPr>
-        <w:t>{{Plaintiff</w:t>
-      </w:r>
-      <w:r>
-        <w:rPr>
-          <w:rFonts w:ascii="Times" w:eastAsia="Calibri" w:hAnsi="Times"/>
-          <w:sz w:val="24"/>
-          <w:szCs w:val="24"/>
-        </w:rPr>
-        <w:t>s</w:t>
-      </w:r>
-      <w:r>
-        <w:rPr>
-          <w:rFonts w:ascii="Times" w:eastAsia="Calibri" w:hAnsi="Times"/>
-          <w:sz w:val="24"/>
-          <w:szCs w:val="24"/>
-        </w:rPr>
-        <w:t>}}</w:t>
-      </w:r>
-      <w:r>
-        <w:rPr>
-          <w:rFonts w:ascii="Times" w:eastAsia="Calibri" w:hAnsi="Times"/>
-          <w:sz w:val="24"/>
-          <w:szCs w:val="24"/>
-        </w:rPr>
-        <w:t>,</w:t>
-      </w:r>
-      <w:r>
-        <w:rPr>
-          <w:rFonts w:ascii="Times" w:eastAsia="Calibri" w:hAnsi="Times"/>
-          <w:sz w:val="24"/>
-          <w:szCs w:val="24"/>
-        </w:rPr>
-        <w:tab/>
-      </w:r>
-      <w:r>
-        <w:rPr>
-          <w:rFonts w:ascii="Times" w:eastAsia="Calibri" w:hAnsi="Times"/>
-          <w:sz w:val="24"/>
-          <w:szCs w:val="24"/>
-        </w:rPr>
-        <w:tab/>
-      </w:r>
-      <w:r>
-        <w:rPr>
-          <w:rFonts w:ascii="Times" w:eastAsia="Calibri" w:hAnsi="Times"/>
-          <w:sz w:val="24"/>
-          <w:szCs w:val="24"/>
-        </w:rPr>
-        <w:tab/>
-      </w:r>
-      <w:r>
-        <w:rPr>
-          <w:rFonts w:ascii="Times" w:eastAsia="Calibri" w:hAnsi="Times"/>
-          <w:sz w:val="24"/>
-          <w:szCs w:val="24"/>
-        </w:rPr>
-        <w:tab/>
-      </w:r>
-      <w:r>
-        <w:rPr>
-          <w:rFonts w:ascii="Times" w:eastAsia="Calibri" w:hAnsi="Times"/>
-          <w:sz w:val="24"/>
-          <w:szCs w:val="24"/>
-        </w:rPr>
-        <w:tab/>
-        <w:t xml:space="preserve"> </w:t>
-      </w:r>
-      <w:proofErr w:type="gramStart"/>
-      <w:r>
-        <w:rPr>
-          <w:rFonts w:ascii="Times" w:eastAsia="Calibri" w:hAnsi="Times"/>
-          <w:sz w:val="24"/>
-          <w:szCs w:val="24"/>
-        </w:rPr>
-        <w:t xml:space="preserve">  )</w:t>
-      </w:r>
-      <w:proofErr w:type="gramEnd"/>
+        <w:tab/>
+      </w:r>
+      <w:r>
+        <w:rPr>
+          <w:rFonts w:ascii="Times" w:eastAsia="Calibri" w:hAnsi="Times"/>
+          <w:sz w:val="24"/>
+          <w:szCs w:val="24"/>
+        </w:rPr>
+        <w:tab/>
+      </w:r>
+      <w:r>
+        <w:rPr>
+          <w:rFonts w:ascii="Times" w:eastAsia="Calibri" w:hAnsi="Times"/>
+          <w:sz w:val="24"/>
+          <w:szCs w:val="24"/>
+        </w:rPr>
+        <w:tab/>
+      </w:r>
+      <w:r>
+        <w:rPr>
+          <w:rFonts w:ascii="Times" w:eastAsia="Calibri" w:hAnsi="Times"/>
+          <w:sz w:val="24"/>
+          <w:szCs w:val="24"/>
+        </w:rPr>
+        <w:tab/>
+      </w:r>
+      <w:r>
+        <w:rPr>
+          <w:rFonts w:ascii="Times" w:eastAsia="Calibri" w:hAnsi="Times"/>
+          <w:sz w:val="24"/>
+          <w:szCs w:val="24"/>
+        </w:rPr>
+        <w:tab/>
+      </w:r>
+      <w:r>
+        <w:rPr>
+          <w:rFonts w:ascii="Times" w:eastAsia="Calibri" w:hAnsi="Times"/>
+          <w:sz w:val="24"/>
+          <w:szCs w:val="24"/>
+        </w:rPr>
+        <w:tab/>
+        <w:t xml:space="preserve">   )</w:t>
+      </w:r>
     </w:p>
     <w:p>
       <w:pPr>
@@ -603,65 +569,48 @@
           <w:sz w:val="24"/>
           <w:szCs w:val="24"/>
         </w:rPr>
-        <w:t>{{</w:t>
-      </w:r>
-      <w:r>
-        <w:rPr>
-          <w:rFonts w:ascii="Times" w:eastAsia="Calibri" w:hAnsi="Times"/>
-          <w:sz w:val="24"/>
-          <w:szCs w:val="24"/>
-        </w:rPr>
-        <w:t>Defendants</w:t>
-      </w:r>
-      <w:r>
-        <w:rPr>
-          <w:rFonts w:ascii="Times" w:eastAsia="Calibri" w:hAnsi="Times"/>
-          <w:sz w:val="24"/>
-          <w:szCs w:val="24"/>
-        </w:rPr>
-        <w:t>}}</w:t>
-      </w:r>
-      <w:r>
-        <w:rPr>
-          <w:rFonts w:ascii="Times" w:eastAsia="Calibri" w:hAnsi="Times"/>
-          <w:sz w:val="24"/>
-          <w:szCs w:val="24"/>
-        </w:rPr>
-        <w:tab/>
-      </w:r>
-      <w:r>
-        <w:rPr>
-          <w:rFonts w:ascii="Times" w:eastAsia="Calibri" w:hAnsi="Times"/>
-          <w:sz w:val="24"/>
-          <w:szCs w:val="24"/>
-        </w:rPr>
-        <w:tab/>
-      </w:r>
-      <w:r>
-        <w:rPr>
-          <w:rFonts w:ascii="Times" w:eastAsia="Calibri" w:hAnsi="Times"/>
-          <w:sz w:val="24"/>
-          <w:szCs w:val="24"/>
-        </w:rPr>
-        <w:tab/>
-      </w:r>
-      <w:r>
-        <w:rPr>
-          <w:rFonts w:ascii="Times" w:eastAsia="Calibri" w:hAnsi="Times"/>
-          <w:sz w:val="24"/>
-          <w:szCs w:val="24"/>
-        </w:rPr>
-        <w:tab/>
-        <w:t xml:space="preserve"> </w:t>
-      </w:r>
-      <w:proofErr w:type="gramStart"/>
-      <w:r>
-        <w:rPr>
-          <w:rFonts w:ascii="Times" w:eastAsia="Calibri" w:hAnsi="Times"/>
-          <w:sz w:val="24"/>
-          <w:szCs w:val="24"/>
-        </w:rPr>
-        <w:t xml:space="preserve">  </w:t>
+        <w:tab/>
+      </w:r>
+      <w:r>
+        <w:rPr>
+          <w:rFonts w:ascii="Times" w:eastAsia="Calibri" w:hAnsi="Times"/>
+          <w:sz w:val="24"/>
+          <w:szCs w:val="24"/>
+        </w:rPr>
+        <w:tab/>
+      </w:r>
+      <w:r>
+        <w:rPr>
+          <w:rFonts w:ascii="Times" w:eastAsia="Calibri" w:hAnsi="Times"/>
+          <w:sz w:val="24"/>
+          <w:szCs w:val="24"/>
+        </w:rPr>
+        <w:tab/>
+      </w:r>
+      <w:r>
+        <w:rPr>
+          <w:rFonts w:ascii="Times" w:eastAsia="Calibri" w:hAnsi="Times"/>
+          <w:sz w:val="24"/>
+          <w:szCs w:val="24"/>
+        </w:rPr>
+        <w:tab/>
+      </w:r>
+      <w:r>
+        <w:rPr>
+          <w:rFonts w:ascii="Times" w:eastAsia="Calibri" w:hAnsi="Times"/>
+          <w:sz w:val="24"/>
+          <w:szCs w:val="24"/>
+        </w:rPr>
+        <w:tab/>
+      </w:r>
+      <w:r>
+        <w:rPr>
+          <w:rFonts w:ascii="Times" w:eastAsia="Calibri" w:hAnsi="Times"/>
+          <w:sz w:val="24"/>
+          <w:szCs w:val="24"/>
+        </w:rPr>
+        <w:tab/>
+        <w:t xml:space="preserve">   </w:t>
       </w:r>
       <w:r>
         <w:rPr>
@@ -671,7 +620,6 @@
         </w:rPr>
         <w:t>)</w:t>
       </w:r>
-      <w:proofErr w:type="gramEnd"/>
     </w:p>
     <w:p>
       <w:pPr>
@@ -1002,16 +950,681 @@
       <w:pPr>
         <w:spacing w:line="480" w:lineRule="auto"/>
         <w:rPr>
-          <w:sz w:val="24"/>
-          <w:szCs w:val="24"/>
-        </w:rPr>
-      </w:pPr>
-      <w:r>
-        <w:rPr>
-          <w:sz w:val="24"/>
-          <w:szCs w:val="24"/>
-        </w:rPr>
-        <w:t>{{Parties}}</w:t>
+          <w:b/>
+          <w:bCs/>
+          <w:sz w:val="24"/>
+          <w:szCs w:val="24"/>
+        </w:rPr>
+      </w:pPr>
+      <w:r>
+        <w:rPr>
+          <w:b/>
+          <w:bCs/>
+          <w:sz w:val="24"/>
+          <w:szCs w:val="24"/>
+        </w:rPr>
+        <w:t>{{Plaintiff_1_Name}}</w:t>
+      </w:r>
+    </w:p>
+    <w:p>
+      <w:pPr>
+        <w:spacing w:line="480" w:lineRule="auto"/>
+        <w:rPr>
+          <w:sz w:val="24"/>
+          <w:szCs w:val="24"/>
+        </w:rPr>
+      </w:pPr>
+      <w:r>
+        <w:rPr>
+          <w:sz w:val="24"/>
+          <w:szCs w:val="24"/>
+        </w:rPr>
+        <w:t>{{Plaintiff_1_</w:t>
+      </w:r>
+      <w:r>
+        <w:rPr>
+          <w:sz w:val="24"/>
+          <w:szCs w:val="24"/>
+        </w:rPr>
+        <w:t>Statement</w:t>
+      </w:r>
+      <w:r>
+        <w:rPr>
+          <w:sz w:val="24"/>
+          <w:szCs w:val="24"/>
+        </w:rPr>
+        <w:t>}}</w:t>
+      </w:r>
+    </w:p>
+    <w:p>
+      <w:pPr>
+        <w:spacing w:line="480" w:lineRule="auto"/>
+        <w:rPr>
+          <w:b/>
+          <w:bCs/>
+          <w:sz w:val="24"/>
+          <w:szCs w:val="24"/>
+        </w:rPr>
+      </w:pPr>
+      <w:r>
+        <w:rPr>
+          <w:b/>
+          <w:bCs/>
+          <w:sz w:val="24"/>
+          <w:szCs w:val="24"/>
+        </w:rPr>
+        <w:t>{{Plaintiff_</w:t>
+      </w:r>
+      <w:r>
+        <w:rPr>
+          <w:b/>
+          <w:bCs/>
+          <w:sz w:val="24"/>
+          <w:szCs w:val="24"/>
+        </w:rPr>
+        <w:t>2</w:t>
+      </w:r>
+      <w:r>
+        <w:rPr>
+          <w:b/>
+          <w:bCs/>
+          <w:sz w:val="24"/>
+          <w:szCs w:val="24"/>
+        </w:rPr>
+        <w:t>_Name}}</w:t>
+      </w:r>
+    </w:p>
+    <w:p>
+      <w:pPr>
+        <w:spacing w:line="480" w:lineRule="auto"/>
+        <w:rPr>
+          <w:sz w:val="24"/>
+          <w:szCs w:val="24"/>
+        </w:rPr>
+      </w:pPr>
+      <w:r>
+        <w:rPr>
+          <w:sz w:val="24"/>
+          <w:szCs w:val="24"/>
+        </w:rPr>
+        <w:t>{{Plaintiff_</w:t>
+      </w:r>
+      <w:r>
+        <w:rPr>
+          <w:sz w:val="24"/>
+          <w:szCs w:val="24"/>
+        </w:rPr>
+        <w:t>2</w:t>
+      </w:r>
+      <w:r>
+        <w:rPr>
+          <w:sz w:val="24"/>
+          <w:szCs w:val="24"/>
+        </w:rPr>
+        <w:t>_Statement}}</w:t>
+      </w:r>
+    </w:p>
+    <w:p>
+      <w:pPr>
+        <w:spacing w:line="480" w:lineRule="auto"/>
+        <w:rPr>
+          <w:b/>
+          <w:bCs/>
+          <w:sz w:val="24"/>
+          <w:szCs w:val="24"/>
+        </w:rPr>
+      </w:pPr>
+      <w:r>
+        <w:rPr>
+          <w:b/>
+          <w:bCs/>
+          <w:sz w:val="24"/>
+          <w:szCs w:val="24"/>
+        </w:rPr>
+        <w:t>{{Plaintiff_</w:t>
+      </w:r>
+      <w:r>
+        <w:rPr>
+          <w:b/>
+          <w:bCs/>
+          <w:sz w:val="24"/>
+          <w:szCs w:val="24"/>
+        </w:rPr>
+        <w:t>3</w:t>
+      </w:r>
+      <w:r>
+        <w:rPr>
+          <w:b/>
+          <w:bCs/>
+          <w:sz w:val="24"/>
+          <w:szCs w:val="24"/>
+        </w:rPr>
+        <w:t>_Name}}</w:t>
+      </w:r>
+    </w:p>
+    <w:p>
+      <w:pPr>
+        <w:spacing w:line="480" w:lineRule="auto"/>
+        <w:rPr>
+          <w:sz w:val="24"/>
+          <w:szCs w:val="24"/>
+        </w:rPr>
+      </w:pPr>
+      <w:r>
+        <w:rPr>
+          <w:sz w:val="24"/>
+          <w:szCs w:val="24"/>
+        </w:rPr>
+        <w:t>{{Plaintiff_</w:t>
+      </w:r>
+      <w:r>
+        <w:rPr>
+          <w:sz w:val="24"/>
+          <w:szCs w:val="24"/>
+        </w:rPr>
+        <w:t>3</w:t>
+      </w:r>
+      <w:r>
+        <w:rPr>
+          <w:sz w:val="24"/>
+          <w:szCs w:val="24"/>
+        </w:rPr>
+        <w:t>_Statement}}</w:t>
+      </w:r>
+    </w:p>
+    <w:p>
+      <w:pPr>
+        <w:spacing w:line="480" w:lineRule="auto"/>
+        <w:rPr>
+          <w:b/>
+          <w:bCs/>
+          <w:sz w:val="24"/>
+          <w:szCs w:val="24"/>
+        </w:rPr>
+      </w:pPr>
+      <w:r>
+        <w:rPr>
+          <w:b/>
+          <w:bCs/>
+          <w:sz w:val="24"/>
+          <w:szCs w:val="24"/>
+        </w:rPr>
+        <w:t>{{</w:t>
+      </w:r>
+      <w:r>
+        <w:rPr>
+          <w:b/>
+          <w:bCs/>
+          <w:sz w:val="24"/>
+          <w:szCs w:val="24"/>
+        </w:rPr>
+        <w:t>Defendant</w:t>
+      </w:r>
+      <w:r>
+        <w:rPr>
+          <w:b/>
+          <w:bCs/>
+          <w:sz w:val="24"/>
+          <w:szCs w:val="24"/>
+        </w:rPr>
+        <w:t>_</w:t>
+      </w:r>
+      <w:r>
+        <w:rPr>
+          <w:b/>
+          <w:bCs/>
+          <w:sz w:val="24"/>
+          <w:szCs w:val="24"/>
+        </w:rPr>
+        <w:t>1</w:t>
+      </w:r>
+      <w:r>
+        <w:rPr>
+          <w:b/>
+          <w:bCs/>
+          <w:sz w:val="24"/>
+          <w:szCs w:val="24"/>
+        </w:rPr>
+        <w:t>_Name}}</w:t>
+      </w:r>
+    </w:p>
+    <w:p>
+      <w:pPr>
+        <w:spacing w:line="480" w:lineRule="auto"/>
+        <w:rPr>
+          <w:sz w:val="24"/>
+          <w:szCs w:val="24"/>
+        </w:rPr>
+      </w:pPr>
+      <w:r>
+        <w:rPr>
+          <w:sz w:val="24"/>
+          <w:szCs w:val="24"/>
+        </w:rPr>
+        <w:t>{{</w:t>
+      </w:r>
+      <w:r>
+        <w:rPr>
+          <w:sz w:val="24"/>
+          <w:szCs w:val="24"/>
+        </w:rPr>
+        <w:t>Defendant_1</w:t>
+      </w:r>
+      <w:r>
+        <w:rPr>
+          <w:sz w:val="24"/>
+          <w:szCs w:val="24"/>
+        </w:rPr>
+        <w:t>_Statement}}</w:t>
+      </w:r>
+    </w:p>
+    <w:p>
+      <w:pPr>
+        <w:spacing w:line="480" w:lineRule="auto"/>
+        <w:rPr>
+          <w:b/>
+          <w:bCs/>
+          <w:sz w:val="24"/>
+          <w:szCs w:val="24"/>
+        </w:rPr>
+      </w:pPr>
+      <w:r>
+        <w:rPr>
+          <w:b/>
+          <w:bCs/>
+          <w:sz w:val="24"/>
+          <w:szCs w:val="24"/>
+        </w:rPr>
+        <w:t>{{Defendant_</w:t>
+      </w:r>
+      <w:r>
+        <w:rPr>
+          <w:b/>
+          <w:bCs/>
+          <w:sz w:val="24"/>
+          <w:szCs w:val="24"/>
+        </w:rPr>
+        <w:t>2</w:t>
+      </w:r>
+      <w:r>
+        <w:rPr>
+          <w:b/>
+          <w:bCs/>
+          <w:sz w:val="24"/>
+          <w:szCs w:val="24"/>
+        </w:rPr>
+        <w:t>_Name}}</w:t>
+      </w:r>
+    </w:p>
+    <w:p>
+      <w:pPr>
+        <w:spacing w:line="480" w:lineRule="auto"/>
+        <w:rPr>
+          <w:sz w:val="24"/>
+          <w:szCs w:val="24"/>
+        </w:rPr>
+      </w:pPr>
+      <w:r>
+        <w:rPr>
+          <w:sz w:val="24"/>
+          <w:szCs w:val="24"/>
+        </w:rPr>
+        <w:t>{{Defendant_</w:t>
+      </w:r>
+      <w:r>
+        <w:rPr>
+          <w:sz w:val="24"/>
+          <w:szCs w:val="24"/>
+        </w:rPr>
+        <w:t>2</w:t>
+      </w:r>
+      <w:r>
+        <w:rPr>
+          <w:sz w:val="24"/>
+          <w:szCs w:val="24"/>
+        </w:rPr>
+        <w:t>_Statement}}</w:t>
+      </w:r>
+    </w:p>
+    <w:p>
+      <w:pPr>
+        <w:spacing w:line="480" w:lineRule="auto"/>
+        <w:rPr>
+          <w:b/>
+          <w:bCs/>
+          <w:sz w:val="24"/>
+          <w:szCs w:val="24"/>
+        </w:rPr>
+      </w:pPr>
+      <w:r>
+        <w:rPr>
+          <w:b/>
+          <w:bCs/>
+          <w:sz w:val="24"/>
+          <w:szCs w:val="24"/>
+        </w:rPr>
+        <w:t>{{Defendant_</w:t>
+      </w:r>
+      <w:r>
+        <w:rPr>
+          <w:b/>
+          <w:bCs/>
+          <w:sz w:val="24"/>
+          <w:szCs w:val="24"/>
+        </w:rPr>
+        <w:t>3</w:t>
+      </w:r>
+      <w:r>
+        <w:rPr>
+          <w:b/>
+          <w:bCs/>
+          <w:sz w:val="24"/>
+          <w:szCs w:val="24"/>
+        </w:rPr>
+        <w:t>_Name}}</w:t>
+      </w:r>
+    </w:p>
+    <w:p>
+      <w:pPr>
+        <w:spacing w:line="480" w:lineRule="auto"/>
+        <w:rPr>
+          <w:sz w:val="24"/>
+          <w:szCs w:val="24"/>
+        </w:rPr>
+      </w:pPr>
+      <w:r>
+        <w:rPr>
+          <w:sz w:val="24"/>
+          <w:szCs w:val="24"/>
+        </w:rPr>
+        <w:t>{{Defendant_</w:t>
+      </w:r>
+      <w:r>
+        <w:rPr>
+          <w:sz w:val="24"/>
+          <w:szCs w:val="24"/>
+        </w:rPr>
+        <w:t>3</w:t>
+      </w:r>
+      <w:r>
+        <w:rPr>
+          <w:sz w:val="24"/>
+          <w:szCs w:val="24"/>
+        </w:rPr>
+        <w:t>_Statement}}</w:t>
+      </w:r>
+    </w:p>
+    <w:p>
+      <w:pPr>
+        <w:spacing w:line="480" w:lineRule="auto"/>
+        <w:rPr>
+          <w:b/>
+          <w:bCs/>
+          <w:sz w:val="24"/>
+          <w:szCs w:val="24"/>
+        </w:rPr>
+      </w:pPr>
+      <w:r>
+        <w:rPr>
+          <w:b/>
+          <w:bCs/>
+          <w:sz w:val="24"/>
+          <w:szCs w:val="24"/>
+        </w:rPr>
+        <w:lastRenderedPageBreak/>
+        <w:t>{{Defendant_</w:t>
+      </w:r>
+      <w:r>
+        <w:rPr>
+          <w:b/>
+          <w:bCs/>
+          <w:sz w:val="24"/>
+          <w:szCs w:val="24"/>
+        </w:rPr>
+        <w:t>4</w:t>
+      </w:r>
+      <w:r>
+        <w:rPr>
+          <w:b/>
+          <w:bCs/>
+          <w:sz w:val="24"/>
+          <w:szCs w:val="24"/>
+        </w:rPr>
+        <w:t>_Name}}</w:t>
+      </w:r>
+    </w:p>
+    <w:p>
+      <w:pPr>
+        <w:spacing w:line="480" w:lineRule="auto"/>
+        <w:rPr>
+          <w:sz w:val="24"/>
+          <w:szCs w:val="24"/>
+        </w:rPr>
+      </w:pPr>
+      <w:r>
+        <w:rPr>
+          <w:sz w:val="24"/>
+          <w:szCs w:val="24"/>
+        </w:rPr>
+        <w:t>{{Defendant_</w:t>
+      </w:r>
+      <w:r>
+        <w:rPr>
+          <w:sz w:val="24"/>
+          <w:szCs w:val="24"/>
+        </w:rPr>
+        <w:t>4</w:t>
+      </w:r>
+      <w:r>
+        <w:rPr>
+          <w:sz w:val="24"/>
+          <w:szCs w:val="24"/>
+        </w:rPr>
+        <w:t>_Statement}}</w:t>
+      </w:r>
+    </w:p>
+    <w:p>
+      <w:pPr>
+        <w:spacing w:line="480" w:lineRule="auto"/>
+        <w:rPr>
+          <w:b/>
+          <w:bCs/>
+          <w:sz w:val="24"/>
+          <w:szCs w:val="24"/>
+        </w:rPr>
+      </w:pPr>
+      <w:r>
+        <w:rPr>
+          <w:b/>
+          <w:bCs/>
+          <w:sz w:val="24"/>
+          <w:szCs w:val="24"/>
+        </w:rPr>
+        <w:t>{{Defendant_</w:t>
+      </w:r>
+      <w:r>
+        <w:rPr>
+          <w:b/>
+          <w:bCs/>
+          <w:sz w:val="24"/>
+          <w:szCs w:val="24"/>
+        </w:rPr>
+        <w:t>5</w:t>
+      </w:r>
+      <w:r>
+        <w:rPr>
+          <w:b/>
+          <w:bCs/>
+          <w:sz w:val="24"/>
+          <w:szCs w:val="24"/>
+        </w:rPr>
+        <w:t>_Name}}</w:t>
+      </w:r>
+    </w:p>
+    <w:p>
+      <w:pPr>
+        <w:spacing w:line="480" w:lineRule="auto"/>
+        <w:rPr>
+          <w:sz w:val="24"/>
+          <w:szCs w:val="24"/>
+        </w:rPr>
+      </w:pPr>
+      <w:r>
+        <w:rPr>
+          <w:sz w:val="24"/>
+          <w:szCs w:val="24"/>
+        </w:rPr>
+        <w:t>{{Defendant_</w:t>
+      </w:r>
+      <w:r>
+        <w:rPr>
+          <w:sz w:val="24"/>
+          <w:szCs w:val="24"/>
+        </w:rPr>
+        <w:t>5</w:t>
+      </w:r>
+      <w:r>
+        <w:rPr>
+          <w:sz w:val="24"/>
+          <w:szCs w:val="24"/>
+        </w:rPr>
+        <w:t>_Statement}}</w:t>
+      </w:r>
+    </w:p>
+    <w:p>
+      <w:pPr>
+        <w:spacing w:line="480" w:lineRule="auto"/>
+        <w:rPr>
+          <w:b/>
+          <w:bCs/>
+          <w:sz w:val="24"/>
+          <w:szCs w:val="24"/>
+        </w:rPr>
+      </w:pPr>
+      <w:r>
+        <w:rPr>
+          <w:b/>
+          <w:bCs/>
+          <w:sz w:val="24"/>
+          <w:szCs w:val="24"/>
+        </w:rPr>
+        <w:t>{{Defendant_</w:t>
+      </w:r>
+      <w:r>
+        <w:rPr>
+          <w:b/>
+          <w:bCs/>
+          <w:sz w:val="24"/>
+          <w:szCs w:val="24"/>
+        </w:rPr>
+        <w:t>6</w:t>
+      </w:r>
+      <w:r>
+        <w:rPr>
+          <w:b/>
+          <w:bCs/>
+          <w:sz w:val="24"/>
+          <w:szCs w:val="24"/>
+        </w:rPr>
+        <w:t>_Name}}</w:t>
+      </w:r>
+    </w:p>
+    <w:p>
+      <w:pPr>
+        <w:spacing w:line="480" w:lineRule="auto"/>
+        <w:rPr>
+          <w:sz w:val="24"/>
+          <w:szCs w:val="24"/>
+        </w:rPr>
+      </w:pPr>
+      <w:r>
+        <w:rPr>
+          <w:sz w:val="24"/>
+          <w:szCs w:val="24"/>
+        </w:rPr>
+        <w:t>{{Defendant_</w:t>
+      </w:r>
+      <w:r>
+        <w:rPr>
+          <w:sz w:val="24"/>
+          <w:szCs w:val="24"/>
+        </w:rPr>
+        <w:t>6</w:t>
+      </w:r>
+      <w:r>
+        <w:rPr>
+          <w:sz w:val="24"/>
+          <w:szCs w:val="24"/>
+        </w:rPr>
+        <w:t>_Statement}}</w:t>
+      </w:r>
+    </w:p>
+    <w:p>
+      <w:pPr>
+        <w:spacing w:line="480" w:lineRule="auto"/>
+        <w:rPr>
+          <w:b/>
+          <w:bCs/>
+          <w:sz w:val="24"/>
+          <w:szCs w:val="24"/>
+        </w:rPr>
+      </w:pPr>
+      <w:r>
+        <w:rPr>
+          <w:b/>
+          <w:bCs/>
+          <w:sz w:val="24"/>
+          <w:szCs w:val="24"/>
+        </w:rPr>
+        <w:t>{{Defendant_</w:t>
+      </w:r>
+      <w:r>
+        <w:rPr>
+          <w:b/>
+          <w:bCs/>
+          <w:sz w:val="24"/>
+          <w:szCs w:val="24"/>
+        </w:rPr>
+        <w:t>7</w:t>
+      </w:r>
+      <w:r>
+        <w:rPr>
+          <w:b/>
+          <w:bCs/>
+          <w:sz w:val="24"/>
+          <w:szCs w:val="24"/>
+        </w:rPr>
+        <w:t>_Name}}</w:t>
+      </w:r>
+    </w:p>
+    <w:p>
+      <w:pPr>
+        <w:spacing w:line="480" w:lineRule="auto"/>
+        <w:rPr>
+          <w:sz w:val="24"/>
+          <w:szCs w:val="24"/>
+        </w:rPr>
+      </w:pPr>
+      <w:r>
+        <w:rPr>
+          <w:sz w:val="24"/>
+          <w:szCs w:val="24"/>
+        </w:rPr>
+        <w:t>{{Defendant_</w:t>
+      </w:r>
+      <w:r>
+        <w:rPr>
+          <w:sz w:val="24"/>
+          <w:szCs w:val="24"/>
+        </w:rPr>
+        <w:t>7</w:t>
+      </w:r>
+      <w:r>
+        <w:rPr>
+          <w:sz w:val="24"/>
+          <w:szCs w:val="24"/>
+        </w:rPr>
+        <w:t>_Statement}}</w:t>
       </w:r>
     </w:p>
     <w:p>
@@ -1424,7 +2037,6 @@
           <w:sz w:val="24"/>
           <w:szCs w:val="24"/>
         </w:rPr>
-        <w:lastRenderedPageBreak/>
         <w:t>{{</w:t>
       </w:r>
       <w:r>
@@ -1610,6 +2222,7 @@
           <w:sz w:val="24"/>
           <w:szCs w:val="24"/>
         </w:rPr>
+        <w:lastRenderedPageBreak/>
         <w:t>Tel: (312) 728-7444</w:t>
       </w:r>
     </w:p>

</xml_diff>

<commit_message>
Update memo_service with stricter fact sourcing and fabrication safeguards
</commit_message>
<xml_diff>
--- a/templates/mediation_template.docx
+++ b/templates/mediation_template.docx
@@ -984,7 +984,16 @@
           <w:sz w:val="24"/>
           <w:szCs w:val="24"/>
         </w:rPr>
-        <w:t>plaintiff</w:t>
+        <w:t>P</w:t>
+      </w:r>
+      <w:r>
+        <w:rPr>
+          <w:b/>
+          <w:bCs/>
+          <w:sz w:val="24"/>
+          <w:szCs w:val="24"/>
+        </w:rPr>
+        <w:t>laintiff</w:t>
       </w:r>
       <w:r>
         <w:rPr>
@@ -1022,7 +1031,16 @@
           <w:sz w:val="24"/>
           <w:szCs w:val="24"/>
         </w:rPr>
-        <w:t>plaintiff</w:t>
+        <w:t>P</w:t>
+      </w:r>
+      <w:r>
+        <w:rPr>
+          <w:b/>
+          <w:bCs/>
+          <w:sz w:val="24"/>
+          <w:szCs w:val="24"/>
+        </w:rPr>
+        <w:t>laintiff</w:t>
       </w:r>
       <w:r>
         <w:rPr>
@@ -1060,7 +1078,16 @@
           <w:sz w:val="24"/>
           <w:szCs w:val="24"/>
         </w:rPr>
-        <w:t>plaintiff</w:t>
+        <w:t>P</w:t>
+      </w:r>
+      <w:r>
+        <w:rPr>
+          <w:b/>
+          <w:bCs/>
+          <w:sz w:val="24"/>
+          <w:szCs w:val="24"/>
+        </w:rPr>
+        <w:t>laintiff</w:t>
       </w:r>
       <w:r>
         <w:rPr>
@@ -1098,7 +1125,16 @@
           <w:sz w:val="24"/>
           <w:szCs w:val="24"/>
         </w:rPr>
-        <w:t>defendant</w:t>
+        <w:t>D</w:t>
+      </w:r>
+      <w:r>
+        <w:rPr>
+          <w:b/>
+          <w:bCs/>
+          <w:sz w:val="24"/>
+          <w:szCs w:val="24"/>
+        </w:rPr>
+        <w:t>efendant</w:t>
       </w:r>
       <w:r>
         <w:rPr>
@@ -1136,7 +1172,16 @@
           <w:sz w:val="24"/>
           <w:szCs w:val="24"/>
         </w:rPr>
-        <w:t>defendant</w:t>
+        <w:t>D</w:t>
+      </w:r>
+      <w:r>
+        <w:rPr>
+          <w:b/>
+          <w:bCs/>
+          <w:sz w:val="24"/>
+          <w:szCs w:val="24"/>
+        </w:rPr>
+        <w:t>efendant</w:t>
       </w:r>
       <w:r>
         <w:rPr>
@@ -1192,7 +1237,16 @@
           <w:sz w:val="24"/>
           <w:szCs w:val="24"/>
         </w:rPr>
-        <w:t>defendant</w:t>
+        <w:t>D</w:t>
+      </w:r>
+      <w:r>
+        <w:rPr>
+          <w:b/>
+          <w:bCs/>
+          <w:sz w:val="24"/>
+          <w:szCs w:val="24"/>
+        </w:rPr>
+        <w:t>efendant</w:t>
       </w:r>
       <w:r>
         <w:rPr>
@@ -1248,7 +1302,16 @@
           <w:sz w:val="24"/>
           <w:szCs w:val="24"/>
         </w:rPr>
-        <w:t>defendant</w:t>
+        <w:t>D</w:t>
+      </w:r>
+      <w:r>
+        <w:rPr>
+          <w:b/>
+          <w:bCs/>
+          <w:sz w:val="24"/>
+          <w:szCs w:val="24"/>
+        </w:rPr>
+        <w:t>efendant</w:t>
       </w:r>
       <w:r>
         <w:rPr>
@@ -1304,7 +1367,16 @@
           <w:sz w:val="24"/>
           <w:szCs w:val="24"/>
         </w:rPr>
-        <w:t>defendant</w:t>
+        <w:t>D</w:t>
+      </w:r>
+      <w:r>
+        <w:rPr>
+          <w:b/>
+          <w:bCs/>
+          <w:sz w:val="24"/>
+          <w:szCs w:val="24"/>
+        </w:rPr>
+        <w:t>efendant</w:t>
       </w:r>
       <w:r>
         <w:rPr>
@@ -1360,7 +1432,16 @@
           <w:sz w:val="24"/>
           <w:szCs w:val="24"/>
         </w:rPr>
-        <w:t>defendant</w:t>
+        <w:t>D</w:t>
+      </w:r>
+      <w:r>
+        <w:rPr>
+          <w:b/>
+          <w:bCs/>
+          <w:sz w:val="24"/>
+          <w:szCs w:val="24"/>
+        </w:rPr>
+        <w:t>efendant</w:t>
       </w:r>
       <w:r>
         <w:rPr>
@@ -1416,7 +1497,16 @@
           <w:sz w:val="24"/>
           <w:szCs w:val="24"/>
         </w:rPr>
-        <w:t>defendant</w:t>
+        <w:t>D</w:t>
+      </w:r>
+      <w:r>
+        <w:rPr>
+          <w:b/>
+          <w:bCs/>
+          <w:sz w:val="24"/>
+          <w:szCs w:val="24"/>
+        </w:rPr>
+        <w:t>efendant</w:t>
       </w:r>
       <w:r>
         <w:rPr>

</xml_diff>